<commit_message>
Improve roles Update docs Add diagrams
</commit_message>
<xml_diff>
--- a/docs/РПЗ_Курсовая.docx
+++ b/docs/РПЗ_Курсовая.docx
@@ -6,15 +6,21 @@
       <w:pPr>
         <w:pStyle w:val="11"/>
       </w:pPr>
-      <w:bookmarkStart w:id="0" w:name="_Toc168253418"/>
-      <w:bookmarkStart w:id="1" w:name="_Toc153768179"/>
+      <w:bookmarkStart w:id="0" w:name="_Toc153768179"/>
+      <w:bookmarkStart w:id="1" w:name="_Toc168253418"/>
+      <w:bookmarkStart w:id="2" w:name="_Toc168276274"/>
+      <w:bookmarkStart w:id="3" w:name="_Toc168302813"/>
+      <w:bookmarkStart w:id="4" w:name="_Toc168306884"/>
       <w:r>
         <w:rPr>
           <w:lang w:val="ru-RU"/>
         </w:rPr>
         <w:t>Реферат</w:t>
       </w:r>
-      <w:bookmarkEnd w:id="0"/>
+      <w:bookmarkEnd w:id="1"/>
+      <w:bookmarkEnd w:id="2"/>
+      <w:bookmarkEnd w:id="3"/>
+      <w:bookmarkEnd w:id="4"/>
       <w:r>
         <w:br w:type="page"/>
       </w:r>
@@ -27,7 +33,7 @@
           <w:lang w:val="ru-RU"/>
         </w:rPr>
       </w:pPr>
-      <w:bookmarkStart w:id="2" w:name="_Toc168253419"/>
+      <w:bookmarkStart w:id="5" w:name="_Toc168306885"/>
       <w:r>
         <w:rPr>
           <w:lang w:val="ru-RU"/>
@@ -35,8 +41,8 @@
         <w:lastRenderedPageBreak/>
         <w:t>Содержание</w:t>
       </w:r>
-      <w:bookmarkEnd w:id="1"/>
-      <w:bookmarkEnd w:id="2"/>
+      <w:bookmarkEnd w:id="0"/>
+      <w:bookmarkEnd w:id="5"/>
     </w:p>
     <w:sdt>
       <w:sdtPr>
@@ -71,13 +77,13 @@
           <w:r>
             <w:fldChar w:fldCharType="separate"/>
           </w:r>
-          <w:hyperlink w:anchor="_Toc168253419" w:history="1">
+          <w:hyperlink w:anchor="_Toc168306884" w:history="1">
             <w:r>
               <w:rPr>
                 <w:rStyle w:val="aa"/>
                 <w:noProof/>
               </w:rPr>
-              <w:t>Содержание</w:t>
+              <w:t>Реферат</w:t>
             </w:r>
             <w:r>
               <w:rPr>
@@ -98,7 +104,7 @@
                 <w:noProof/>
                 <w:webHidden/>
               </w:rPr>
-              <w:instrText xml:space="preserve"> PAGEREF _Toc168253419 \h </w:instrText>
+              <w:instrText xml:space="preserve"> PAGEREF _Toc168306884 \h </w:instrText>
             </w:r>
             <w:r>
               <w:rPr>
@@ -118,7 +124,7 @@
                 <w:noProof/>
                 <w:webHidden/>
               </w:rPr>
-              <w:t>4</w:t>
+              <w:t>3</w:t>
             </w:r>
             <w:r>
               <w:rPr>
@@ -144,13 +150,13 @@
               <w14:ligatures w14:val="standardContextual"/>
             </w:rPr>
           </w:pPr>
-          <w:hyperlink w:anchor="_Toc168253420" w:history="1">
+          <w:hyperlink w:anchor="_Toc168306885" w:history="1">
             <w:r>
               <w:rPr>
                 <w:rStyle w:val="aa"/>
                 <w:noProof/>
               </w:rPr>
-              <w:t>Введение</w:t>
+              <w:t>Содержание</w:t>
             </w:r>
             <w:r>
               <w:rPr>
@@ -171,7 +177,7 @@
                 <w:noProof/>
                 <w:webHidden/>
               </w:rPr>
-              <w:instrText xml:space="preserve"> PAGEREF _Toc168253420 \h </w:instrText>
+              <w:instrText xml:space="preserve"> PAGEREF _Toc168306885 \h </w:instrText>
             </w:r>
             <w:r>
               <w:rPr>
@@ -191,7 +197,7 @@
                 <w:noProof/>
                 <w:webHidden/>
               </w:rPr>
-              <w:t>6</w:t>
+              <w:t>4</w:t>
             </w:r>
             <w:r>
               <w:rPr>
@@ -217,12 +223,85 @@
               <w14:ligatures w14:val="standardContextual"/>
             </w:rPr>
           </w:pPr>
-          <w:hyperlink w:anchor="_Toc168253421" w:history="1">
+          <w:hyperlink w:anchor="_Toc168306886" w:history="1">
             <w:r>
               <w:rPr>
                 <w:rStyle w:val="aa"/>
                 <w:noProof/>
               </w:rPr>
+              <w:t>Введение</w:t>
+            </w:r>
+            <w:r>
+              <w:rPr>
+                <w:noProof/>
+                <w:webHidden/>
+              </w:rPr>
+              <w:tab/>
+            </w:r>
+            <w:r>
+              <w:rPr>
+                <w:noProof/>
+                <w:webHidden/>
+              </w:rPr>
+              <w:fldChar w:fldCharType="begin"/>
+            </w:r>
+            <w:r>
+              <w:rPr>
+                <w:noProof/>
+                <w:webHidden/>
+              </w:rPr>
+              <w:instrText xml:space="preserve"> PAGEREF _Toc168306886 \h </w:instrText>
+            </w:r>
+            <w:r>
+              <w:rPr>
+                <w:noProof/>
+                <w:webHidden/>
+              </w:rPr>
+            </w:r>
+            <w:r>
+              <w:rPr>
+                <w:noProof/>
+                <w:webHidden/>
+              </w:rPr>
+              <w:fldChar w:fldCharType="separate"/>
+            </w:r>
+            <w:r>
+              <w:rPr>
+                <w:noProof/>
+                <w:webHidden/>
+              </w:rPr>
+              <w:t>6</w:t>
+            </w:r>
+            <w:r>
+              <w:rPr>
+                <w:noProof/>
+                <w:webHidden/>
+              </w:rPr>
+              <w:fldChar w:fldCharType="end"/>
+            </w:r>
+          </w:hyperlink>
+        </w:p>
+        <w:p>
+          <w:pPr>
+            <w:pStyle w:val="13"/>
+            <w:tabs>
+              <w:tab w:val="right" w:leader="dot" w:pos="10195"/>
+            </w:tabs>
+            <w:rPr>
+              <w:rFonts w:asciiTheme="minorHAnsi" w:eastAsiaTheme="minorEastAsia" w:hAnsiTheme="minorHAnsi" w:cstheme="minorBidi"/>
+              <w:noProof/>
+              <w:kern w:val="2"/>
+              <w:sz w:val="22"/>
+              <w:lang w:eastAsia="ru-RU"/>
+              <w14:ligatures w14:val="standardContextual"/>
+            </w:rPr>
+          </w:pPr>
+          <w:hyperlink w:anchor="_Toc168306887" w:history="1">
+            <w:r>
+              <w:rPr>
+                <w:rStyle w:val="aa"/>
+                <w:noProof/>
+              </w:rPr>
               <w:t>1 Аналитический раздел</w:t>
             </w:r>
             <w:r>
@@ -244,7 +323,7 @@
                 <w:noProof/>
                 <w:webHidden/>
               </w:rPr>
-              <w:instrText xml:space="preserve"> PAGEREF _Toc168253421 \h </w:instrText>
+              <w:instrText xml:space="preserve"> PAGEREF _Toc168306887 \h </w:instrText>
             </w:r>
             <w:r>
               <w:rPr>
@@ -291,7 +370,7 @@
               <w14:ligatures w14:val="standardContextual"/>
             </w:rPr>
           </w:pPr>
-          <w:hyperlink w:anchor="_Toc168253422" w:history="1">
+          <w:hyperlink w:anchor="_Toc168306888" w:history="1">
             <w:r>
               <w:rPr>
                 <w:rStyle w:val="aa"/>
@@ -315,7 +394,7 @@
                 <w:rStyle w:val="aa"/>
                 <w:noProof/>
               </w:rPr>
-              <w:t>Анализ существующих решений</w:t>
+              <w:t>Анализ предметной области</w:t>
             </w:r>
             <w:r>
               <w:rPr>
@@ -336,7 +415,7 @@
                 <w:noProof/>
                 <w:webHidden/>
               </w:rPr>
-              <w:instrText xml:space="preserve"> PAGEREF _Toc168253422 \h </w:instrText>
+              <w:instrText xml:space="preserve"> PAGEREF _Toc168306888 \h </w:instrText>
             </w:r>
             <w:r>
               <w:rPr>
@@ -383,7 +462,7 @@
               <w14:ligatures w14:val="standardContextual"/>
             </w:rPr>
           </w:pPr>
-          <w:hyperlink w:anchor="_Toc168253423" w:history="1">
+          <w:hyperlink w:anchor="_Toc168306889" w:history="1">
             <w:r>
               <w:rPr>
                 <w:rStyle w:val="aa"/>
@@ -407,7 +486,7 @@
                 <w:rStyle w:val="aa"/>
                 <w:noProof/>
               </w:rPr>
-              <w:t>Формализация задачи</w:t>
+              <w:t>Анализ существующих решений</w:t>
             </w:r>
             <w:r>
               <w:rPr>
@@ -428,7 +507,7 @@
                 <w:noProof/>
                 <w:webHidden/>
               </w:rPr>
-              <w:instrText xml:space="preserve"> PAGEREF _Toc168253423 \h </w:instrText>
+              <w:instrText xml:space="preserve"> PAGEREF _Toc168306889 \h </w:instrText>
             </w:r>
             <w:r>
               <w:rPr>
@@ -448,7 +527,7 @@
                 <w:noProof/>
                 <w:webHidden/>
               </w:rPr>
-              <w:t>7</w:t>
+              <w:t>8</w:t>
             </w:r>
             <w:r>
               <w:rPr>
@@ -475,7 +554,7 @@
               <w14:ligatures w14:val="standardContextual"/>
             </w:rPr>
           </w:pPr>
-          <w:hyperlink w:anchor="_Toc168253424" w:history="1">
+          <w:hyperlink w:anchor="_Toc168306890" w:history="1">
             <w:r>
               <w:rPr>
                 <w:rStyle w:val="aa"/>
@@ -499,7 +578,7 @@
                 <w:rStyle w:val="aa"/>
                 <w:noProof/>
               </w:rPr>
-              <w:t>Формализация данных</w:t>
+              <w:t>Формализация задачи</w:t>
             </w:r>
             <w:r>
               <w:rPr>
@@ -520,7 +599,7 @@
                 <w:noProof/>
                 <w:webHidden/>
               </w:rPr>
-              <w:instrText xml:space="preserve"> PAGEREF _Toc168253424 \h </w:instrText>
+              <w:instrText xml:space="preserve"> PAGEREF _Toc168306890 \h </w:instrText>
             </w:r>
             <w:r>
               <w:rPr>
@@ -540,7 +619,7 @@
                 <w:noProof/>
                 <w:webHidden/>
               </w:rPr>
-              <w:t>7</w:t>
+              <w:t>9</w:t>
             </w:r>
             <w:r>
               <w:rPr>
@@ -567,7 +646,7 @@
               <w14:ligatures w14:val="standardContextual"/>
             </w:rPr>
           </w:pPr>
-          <w:hyperlink w:anchor="_Toc168253425" w:history="1">
+          <w:hyperlink w:anchor="_Toc168306891" w:history="1">
             <w:r>
               <w:rPr>
                 <w:rStyle w:val="aa"/>
@@ -591,7 +670,7 @@
                 <w:rStyle w:val="aa"/>
                 <w:noProof/>
               </w:rPr>
-              <w:t>Формализация ролей</w:t>
+              <w:t>Формализация данных</w:t>
             </w:r>
             <w:r>
               <w:rPr>
@@ -612,7 +691,7 @@
                 <w:noProof/>
                 <w:webHidden/>
               </w:rPr>
-              <w:instrText xml:space="preserve"> PAGEREF _Toc168253425 \h </w:instrText>
+              <w:instrText xml:space="preserve"> PAGEREF _Toc168306891 \h </w:instrText>
             </w:r>
             <w:r>
               <w:rPr>
@@ -632,7 +711,7 @@
                 <w:noProof/>
                 <w:webHidden/>
               </w:rPr>
-              <w:t>7</w:t>
+              <w:t>9</w:t>
             </w:r>
             <w:r>
               <w:rPr>
@@ -659,7 +738,7 @@
               <w14:ligatures w14:val="standardContextual"/>
             </w:rPr>
           </w:pPr>
-          <w:hyperlink w:anchor="_Toc168253426" w:history="1">
+          <w:hyperlink w:anchor="_Toc168306892" w:history="1">
             <w:r>
               <w:rPr>
                 <w:rStyle w:val="aa"/>
@@ -683,6 +762,98 @@
                 <w:rStyle w:val="aa"/>
                 <w:noProof/>
               </w:rPr>
+              <w:t>Формализация ролей</w:t>
+            </w:r>
+            <w:r>
+              <w:rPr>
+                <w:noProof/>
+                <w:webHidden/>
+              </w:rPr>
+              <w:tab/>
+            </w:r>
+            <w:r>
+              <w:rPr>
+                <w:noProof/>
+                <w:webHidden/>
+              </w:rPr>
+              <w:fldChar w:fldCharType="begin"/>
+            </w:r>
+            <w:r>
+              <w:rPr>
+                <w:noProof/>
+                <w:webHidden/>
+              </w:rPr>
+              <w:instrText xml:space="preserve"> PAGEREF _Toc168306892 \h </w:instrText>
+            </w:r>
+            <w:r>
+              <w:rPr>
+                <w:noProof/>
+                <w:webHidden/>
+              </w:rPr>
+            </w:r>
+            <w:r>
+              <w:rPr>
+                <w:noProof/>
+                <w:webHidden/>
+              </w:rPr>
+              <w:fldChar w:fldCharType="separate"/>
+            </w:r>
+            <w:r>
+              <w:rPr>
+                <w:noProof/>
+                <w:webHidden/>
+              </w:rPr>
+              <w:t>11</w:t>
+            </w:r>
+            <w:r>
+              <w:rPr>
+                <w:noProof/>
+                <w:webHidden/>
+              </w:rPr>
+              <w:fldChar w:fldCharType="end"/>
+            </w:r>
+          </w:hyperlink>
+        </w:p>
+        <w:p>
+          <w:pPr>
+            <w:pStyle w:val="23"/>
+            <w:tabs>
+              <w:tab w:val="left" w:pos="880"/>
+              <w:tab w:val="right" w:leader="dot" w:pos="10195"/>
+            </w:tabs>
+            <w:rPr>
+              <w:rFonts w:asciiTheme="minorHAnsi" w:eastAsiaTheme="minorEastAsia" w:hAnsiTheme="minorHAnsi" w:cstheme="minorBidi"/>
+              <w:noProof/>
+              <w:kern w:val="2"/>
+              <w:sz w:val="22"/>
+              <w:lang w:eastAsia="ru-RU"/>
+              <w14:ligatures w14:val="standardContextual"/>
+            </w:rPr>
+          </w:pPr>
+          <w:hyperlink w:anchor="_Toc168306893" w:history="1">
+            <w:r>
+              <w:rPr>
+                <w:rStyle w:val="aa"/>
+                <w:noProof/>
+              </w:rPr>
+              <w:t>1.6</w:t>
+            </w:r>
+            <w:r>
+              <w:rPr>
+                <w:rFonts w:asciiTheme="minorHAnsi" w:eastAsiaTheme="minorEastAsia" w:hAnsiTheme="minorHAnsi" w:cstheme="minorBidi"/>
+                <w:noProof/>
+                <w:kern w:val="2"/>
+                <w:sz w:val="22"/>
+                <w:lang w:eastAsia="ru-RU"/>
+                <w14:ligatures w14:val="standardContextual"/>
+              </w:rPr>
+              <w:tab/>
+            </w:r>
+            <w:r>
+              <w:rPr>
+                <w:rStyle w:val="aa"/>
+                <w:noProof/>
+              </w:rPr>
               <w:t>Анализ моделей баз данных</w:t>
             </w:r>
             <w:r>
@@ -704,7 +875,7 @@
                 <w:noProof/>
                 <w:webHidden/>
               </w:rPr>
-              <w:instrText xml:space="preserve"> PAGEREF _Toc168253426 \h </w:instrText>
+              <w:instrText xml:space="preserve"> PAGEREF _Toc168306893 \h </w:instrText>
             </w:r>
             <w:r>
               <w:rPr>
@@ -724,7 +895,7 @@
                 <w:noProof/>
                 <w:webHidden/>
               </w:rPr>
-              <w:t>7</w:t>
+              <w:t>13</w:t>
             </w:r>
             <w:r>
               <w:rPr>
@@ -750,7 +921,7 @@
               <w14:ligatures w14:val="standardContextual"/>
             </w:rPr>
           </w:pPr>
-          <w:hyperlink w:anchor="_Toc168253427" w:history="1">
+          <w:hyperlink w:anchor="_Toc168306894" w:history="1">
             <w:r>
               <w:rPr>
                 <w:rStyle w:val="aa"/>
@@ -777,7 +948,7 @@
                 <w:noProof/>
                 <w:webHidden/>
               </w:rPr>
-              <w:instrText xml:space="preserve"> PAGEREF _Toc168253427 \h </w:instrText>
+              <w:instrText xml:space="preserve"> PAGEREF _Toc168306894 \h </w:instrText>
             </w:r>
             <w:r>
               <w:rPr>
@@ -797,7 +968,7 @@
                 <w:noProof/>
                 <w:webHidden/>
               </w:rPr>
-              <w:t>7</w:t>
+              <w:t>13</w:t>
             </w:r>
             <w:r>
               <w:rPr>
@@ -823,7 +994,7 @@
               <w14:ligatures w14:val="standardContextual"/>
             </w:rPr>
           </w:pPr>
-          <w:hyperlink w:anchor="_Toc168253428" w:history="1">
+          <w:hyperlink w:anchor="_Toc168306895" w:history="1">
             <w:r>
               <w:rPr>
                 <w:rStyle w:val="aa"/>
@@ -850,7 +1021,7 @@
                 <w:noProof/>
                 <w:webHidden/>
               </w:rPr>
-              <w:instrText xml:space="preserve"> PAGEREF _Toc168253428 \h </w:instrText>
+              <w:instrText xml:space="preserve"> PAGEREF _Toc168306895 \h </w:instrText>
             </w:r>
             <w:r>
               <w:rPr>
@@ -870,7 +1041,7 @@
                 <w:noProof/>
                 <w:webHidden/>
               </w:rPr>
-              <w:t>8</w:t>
+              <w:t>14</w:t>
             </w:r>
             <w:r>
               <w:rPr>
@@ -896,7 +1067,7 @@
               <w14:ligatures w14:val="standardContextual"/>
             </w:rPr>
           </w:pPr>
-          <w:hyperlink w:anchor="_Toc168253429" w:history="1">
+          <w:hyperlink w:anchor="_Toc168306896" w:history="1">
             <w:r>
               <w:rPr>
                 <w:rStyle w:val="aa"/>
@@ -923,7 +1094,7 @@
                 <w:noProof/>
                 <w:webHidden/>
               </w:rPr>
-              <w:instrText xml:space="preserve"> PAGEREF _Toc168253429 \h </w:instrText>
+              <w:instrText xml:space="preserve"> PAGEREF _Toc168306896 \h </w:instrText>
             </w:r>
             <w:r>
               <w:rPr>
@@ -943,7 +1114,7 @@
                 <w:noProof/>
                 <w:webHidden/>
               </w:rPr>
-              <w:t>8</w:t>
+              <w:t>14</w:t>
             </w:r>
             <w:r>
               <w:rPr>
@@ -969,7 +1140,7 @@
               <w14:ligatures w14:val="standardContextual"/>
             </w:rPr>
           </w:pPr>
-          <w:hyperlink w:anchor="_Toc168253430" w:history="1">
+          <w:hyperlink w:anchor="_Toc168306897" w:history="1">
             <w:r>
               <w:rPr>
                 <w:rStyle w:val="aa"/>
@@ -996,7 +1167,7 @@
                 <w:noProof/>
                 <w:webHidden/>
               </w:rPr>
-              <w:instrText xml:space="preserve"> PAGEREF _Toc168253430 \h </w:instrText>
+              <w:instrText xml:space="preserve"> PAGEREF _Toc168306897 \h </w:instrText>
             </w:r>
             <w:r>
               <w:rPr>
@@ -1016,7 +1187,7 @@
                 <w:noProof/>
                 <w:webHidden/>
               </w:rPr>
-              <w:t>8</w:t>
+              <w:t>14</w:t>
             </w:r>
             <w:r>
               <w:rPr>
@@ -1042,7 +1213,7 @@
               <w14:ligatures w14:val="standardContextual"/>
             </w:rPr>
           </w:pPr>
-          <w:hyperlink w:anchor="_Toc168253431" w:history="1">
+          <w:hyperlink w:anchor="_Toc168306898" w:history="1">
             <w:r>
               <w:rPr>
                 <w:rStyle w:val="aa"/>
@@ -1069,7 +1240,7 @@
                 <w:noProof/>
                 <w:webHidden/>
               </w:rPr>
-              <w:instrText xml:space="preserve"> PAGEREF _Toc168253431 \h </w:instrText>
+              <w:instrText xml:space="preserve"> PAGEREF _Toc168306898 \h </w:instrText>
             </w:r>
             <w:r>
               <w:rPr>
@@ -1089,7 +1260,7 @@
                 <w:noProof/>
                 <w:webHidden/>
               </w:rPr>
-              <w:t>8</w:t>
+              <w:t>14</w:t>
             </w:r>
             <w:r>
               <w:rPr>
@@ -1115,7 +1286,7 @@
               <w14:ligatures w14:val="standardContextual"/>
             </w:rPr>
           </w:pPr>
-          <w:hyperlink w:anchor="_Toc168253432" w:history="1">
+          <w:hyperlink w:anchor="_Toc168306899" w:history="1">
             <w:r>
               <w:rPr>
                 <w:rStyle w:val="aa"/>
@@ -1142,7 +1313,7 @@
                 <w:noProof/>
                 <w:webHidden/>
               </w:rPr>
-              <w:instrText xml:space="preserve"> PAGEREF _Toc168253432 \h </w:instrText>
+              <w:instrText xml:space="preserve"> PAGEREF _Toc168306899 \h </w:instrText>
             </w:r>
             <w:r>
               <w:rPr>
@@ -1162,7 +1333,7 @@
                 <w:noProof/>
                 <w:webHidden/>
               </w:rPr>
-              <w:t>8</w:t>
+              <w:t>14</w:t>
             </w:r>
             <w:r>
               <w:rPr>
@@ -1188,7 +1359,7 @@
               <w14:ligatures w14:val="standardContextual"/>
             </w:rPr>
           </w:pPr>
-          <w:hyperlink w:anchor="_Toc168253433" w:history="1">
+          <w:hyperlink w:anchor="_Toc168306900" w:history="1">
             <w:r>
               <w:rPr>
                 <w:rStyle w:val="aa"/>
@@ -1215,7 +1386,7 @@
                 <w:noProof/>
                 <w:webHidden/>
               </w:rPr>
-              <w:instrText xml:space="preserve"> PAGEREF _Toc168253433 \h </w:instrText>
+              <w:instrText xml:space="preserve"> PAGEREF _Toc168306900 \h </w:instrText>
             </w:r>
             <w:r>
               <w:rPr>
@@ -1235,7 +1406,7 @@
                 <w:noProof/>
                 <w:webHidden/>
               </w:rPr>
-              <w:t>8</w:t>
+              <w:t>14</w:t>
             </w:r>
             <w:r>
               <w:rPr>
@@ -1261,7 +1432,7 @@
               <w14:ligatures w14:val="standardContextual"/>
             </w:rPr>
           </w:pPr>
-          <w:hyperlink w:anchor="_Toc168253434" w:history="1">
+          <w:hyperlink w:anchor="_Toc168306901" w:history="1">
             <w:r>
               <w:rPr>
                 <w:rStyle w:val="aa"/>
@@ -1288,7 +1459,7 @@
                 <w:noProof/>
                 <w:webHidden/>
               </w:rPr>
-              <w:instrText xml:space="preserve"> PAGEREF _Toc168253434 \h </w:instrText>
+              <w:instrText xml:space="preserve"> PAGEREF _Toc168306901 \h </w:instrText>
             </w:r>
             <w:r>
               <w:rPr>
@@ -1308,7 +1479,7 @@
                 <w:noProof/>
                 <w:webHidden/>
               </w:rPr>
-              <w:t>9</w:t>
+              <w:t>15</w:t>
             </w:r>
             <w:r>
               <w:rPr>
@@ -1334,7 +1505,7 @@
               <w14:ligatures w14:val="standardContextual"/>
             </w:rPr>
           </w:pPr>
-          <w:hyperlink w:anchor="_Toc168253435" w:history="1">
+          <w:hyperlink w:anchor="_Toc168306902" w:history="1">
             <w:r>
               <w:rPr>
                 <w:rStyle w:val="aa"/>
@@ -1361,7 +1532,7 @@
                 <w:noProof/>
                 <w:webHidden/>
               </w:rPr>
-              <w:instrText xml:space="preserve"> PAGEREF _Toc168253435 \h </w:instrText>
+              <w:instrText xml:space="preserve"> PAGEREF _Toc168306902 \h </w:instrText>
             </w:r>
             <w:r>
               <w:rPr>
@@ -1381,7 +1552,7 @@
                 <w:noProof/>
                 <w:webHidden/>
               </w:rPr>
-              <w:t>9</w:t>
+              <w:t>15</w:t>
             </w:r>
             <w:r>
               <w:rPr>
@@ -1407,7 +1578,7 @@
               <w14:ligatures w14:val="standardContextual"/>
             </w:rPr>
           </w:pPr>
-          <w:hyperlink w:anchor="_Toc168253436" w:history="1">
+          <w:hyperlink w:anchor="_Toc168306903" w:history="1">
             <w:r>
               <w:rPr>
                 <w:rStyle w:val="aa"/>
@@ -1434,7 +1605,7 @@
                 <w:noProof/>
                 <w:webHidden/>
               </w:rPr>
-              <w:instrText xml:space="preserve"> PAGEREF _Toc168253436 \h </w:instrText>
+              <w:instrText xml:space="preserve"> PAGEREF _Toc168306903 \h </w:instrText>
             </w:r>
             <w:r>
               <w:rPr>
@@ -1454,7 +1625,7 @@
                 <w:noProof/>
                 <w:webHidden/>
               </w:rPr>
-              <w:t>9</w:t>
+              <w:t>15</w:t>
             </w:r>
             <w:r>
               <w:rPr>
@@ -1480,7 +1651,7 @@
               <w14:ligatures w14:val="standardContextual"/>
             </w:rPr>
           </w:pPr>
-          <w:hyperlink w:anchor="_Toc168253437" w:history="1">
+          <w:hyperlink w:anchor="_Toc168306904" w:history="1">
             <w:r>
               <w:rPr>
                 <w:rStyle w:val="aa"/>
@@ -1507,7 +1678,7 @@
                 <w:noProof/>
                 <w:webHidden/>
               </w:rPr>
-              <w:instrText xml:space="preserve"> PAGEREF _Toc168253437 \h </w:instrText>
+              <w:instrText xml:space="preserve"> PAGEREF _Toc168306904 \h </w:instrText>
             </w:r>
             <w:r>
               <w:rPr>
@@ -1527,7 +1698,7 @@
                 <w:noProof/>
                 <w:webHidden/>
               </w:rPr>
-              <w:t>9</w:t>
+              <w:t>15</w:t>
             </w:r>
             <w:r>
               <w:rPr>
@@ -1553,7 +1724,7 @@
               <w14:ligatures w14:val="standardContextual"/>
             </w:rPr>
           </w:pPr>
-          <w:hyperlink w:anchor="_Toc168253438" w:history="1">
+          <w:hyperlink w:anchor="_Toc168306905" w:history="1">
             <w:r>
               <w:rPr>
                 <w:rStyle w:val="aa"/>
@@ -1580,7 +1751,7 @@
                 <w:noProof/>
                 <w:webHidden/>
               </w:rPr>
-              <w:instrText xml:space="preserve"> PAGEREF _Toc168253438 \h </w:instrText>
+              <w:instrText xml:space="preserve"> PAGEREF _Toc168306905 \h </w:instrText>
             </w:r>
             <w:r>
               <w:rPr>
@@ -1600,7 +1771,7 @@
                 <w:noProof/>
                 <w:webHidden/>
               </w:rPr>
-              <w:t>9</w:t>
+              <w:t>15</w:t>
             </w:r>
             <w:r>
               <w:rPr>
@@ -1626,7 +1797,7 @@
               <w14:ligatures w14:val="standardContextual"/>
             </w:rPr>
           </w:pPr>
-          <w:hyperlink w:anchor="_Toc168253439" w:history="1">
+          <w:hyperlink w:anchor="_Toc168306906" w:history="1">
             <w:r>
               <w:rPr>
                 <w:rStyle w:val="aa"/>
@@ -1653,7 +1824,7 @@
                 <w:noProof/>
                 <w:webHidden/>
               </w:rPr>
-              <w:instrText xml:space="preserve"> PAGEREF _Toc168253439 \h </w:instrText>
+              <w:instrText xml:space="preserve"> PAGEREF _Toc168306906 \h </w:instrText>
             </w:r>
             <w:r>
               <w:rPr>
@@ -1673,7 +1844,7 @@
                 <w:noProof/>
                 <w:webHidden/>
               </w:rPr>
-              <w:t>9</w:t>
+              <w:t>15</w:t>
             </w:r>
             <w:r>
               <w:rPr>
@@ -1699,7 +1870,7 @@
               <w14:ligatures w14:val="standardContextual"/>
             </w:rPr>
           </w:pPr>
-          <w:hyperlink w:anchor="_Toc168253440" w:history="1">
+          <w:hyperlink w:anchor="_Toc168306907" w:history="1">
             <w:r>
               <w:rPr>
                 <w:rStyle w:val="aa"/>
@@ -1726,7 +1897,7 @@
                 <w:noProof/>
                 <w:webHidden/>
               </w:rPr>
-              <w:instrText xml:space="preserve"> PAGEREF _Toc168253440 \h </w:instrText>
+              <w:instrText xml:space="preserve"> PAGEREF _Toc168306907 \h </w:instrText>
             </w:r>
             <w:r>
               <w:rPr>
@@ -1746,7 +1917,7 @@
                 <w:noProof/>
                 <w:webHidden/>
               </w:rPr>
-              <w:t>9</w:t>
+              <w:t>15</w:t>
             </w:r>
             <w:r>
               <w:rPr>
@@ -1772,7 +1943,7 @@
               <w14:ligatures w14:val="standardContextual"/>
             </w:rPr>
           </w:pPr>
-          <w:hyperlink w:anchor="_Toc168253441" w:history="1">
+          <w:hyperlink w:anchor="_Toc168306908" w:history="1">
             <w:r>
               <w:rPr>
                 <w:rStyle w:val="aa"/>
@@ -1799,7 +1970,7 @@
                 <w:noProof/>
                 <w:webHidden/>
               </w:rPr>
-              <w:instrText xml:space="preserve"> PAGEREF _Toc168253441 \h </w:instrText>
+              <w:instrText xml:space="preserve"> PAGEREF _Toc168306908 \h </w:instrText>
             </w:r>
             <w:r>
               <w:rPr>
@@ -1819,7 +1990,7 @@
                 <w:noProof/>
                 <w:webHidden/>
               </w:rPr>
-              <w:t>9</w:t>
+              <w:t>15</w:t>
             </w:r>
             <w:r>
               <w:rPr>
@@ -1845,7 +2016,7 @@
               <w14:ligatures w14:val="standardContextual"/>
             </w:rPr>
           </w:pPr>
-          <w:hyperlink w:anchor="_Toc168253442" w:history="1">
+          <w:hyperlink w:anchor="_Toc168306909" w:history="1">
             <w:r>
               <w:rPr>
                 <w:rStyle w:val="aa"/>
@@ -1872,7 +2043,7 @@
                 <w:noProof/>
                 <w:webHidden/>
               </w:rPr>
-              <w:instrText xml:space="preserve"> PAGEREF _Toc168253442 \h </w:instrText>
+              <w:instrText xml:space="preserve"> PAGEREF _Toc168306909 \h </w:instrText>
             </w:r>
             <w:r>
               <w:rPr>
@@ -1892,7 +2063,7 @@
                 <w:noProof/>
                 <w:webHidden/>
               </w:rPr>
-              <w:t>9</w:t>
+              <w:t>15</w:t>
             </w:r>
             <w:r>
               <w:rPr>
@@ -1918,7 +2089,7 @@
               <w14:ligatures w14:val="standardContextual"/>
             </w:rPr>
           </w:pPr>
-          <w:hyperlink w:anchor="_Toc168253443" w:history="1">
+          <w:hyperlink w:anchor="_Toc168306910" w:history="1">
             <w:r>
               <w:rPr>
                 <w:rStyle w:val="aa"/>
@@ -1945,7 +2116,7 @@
                 <w:noProof/>
                 <w:webHidden/>
               </w:rPr>
-              <w:instrText xml:space="preserve"> PAGEREF _Toc168253443 \h </w:instrText>
+              <w:instrText xml:space="preserve"> PAGEREF _Toc168306910 \h </w:instrText>
             </w:r>
             <w:r>
               <w:rPr>
@@ -1965,7 +2136,7 @@
                 <w:noProof/>
                 <w:webHidden/>
               </w:rPr>
-              <w:t>10</w:t>
+              <w:t>16</w:t>
             </w:r>
             <w:r>
               <w:rPr>
@@ -1991,7 +2162,7 @@
               <w14:ligatures w14:val="standardContextual"/>
             </w:rPr>
           </w:pPr>
-          <w:hyperlink w:anchor="_Toc168253444" w:history="1">
+          <w:hyperlink w:anchor="_Toc168306911" w:history="1">
             <w:r>
               <w:rPr>
                 <w:rStyle w:val="aa"/>
@@ -2018,7 +2189,7 @@
                 <w:noProof/>
                 <w:webHidden/>
               </w:rPr>
-              <w:instrText xml:space="preserve"> PAGEREF _Toc168253444 \h </w:instrText>
+              <w:instrText xml:space="preserve"> PAGEREF _Toc168306911 \h </w:instrText>
             </w:r>
             <w:r>
               <w:rPr>
@@ -2038,7 +2209,7 @@
                 <w:noProof/>
                 <w:webHidden/>
               </w:rPr>
-              <w:t>10</w:t>
+              <w:t>16</w:t>
             </w:r>
             <w:r>
               <w:rPr>
@@ -2064,7 +2235,7 @@
               <w14:ligatures w14:val="standardContextual"/>
             </w:rPr>
           </w:pPr>
-          <w:hyperlink w:anchor="_Toc168253445" w:history="1">
+          <w:hyperlink w:anchor="_Toc168306912" w:history="1">
             <w:r>
               <w:rPr>
                 <w:rStyle w:val="aa"/>
@@ -2091,7 +2262,7 @@
                 <w:noProof/>
                 <w:webHidden/>
               </w:rPr>
-              <w:instrText xml:space="preserve"> PAGEREF _Toc168253445 \h </w:instrText>
+              <w:instrText xml:space="preserve"> PAGEREF _Toc168306912 \h </w:instrText>
             </w:r>
             <w:r>
               <w:rPr>
@@ -2111,7 +2282,7 @@
                 <w:noProof/>
                 <w:webHidden/>
               </w:rPr>
-              <w:t>10</w:t>
+              <w:t>16</w:t>
             </w:r>
             <w:r>
               <w:rPr>
@@ -2137,7 +2308,7 @@
               <w14:ligatures w14:val="standardContextual"/>
             </w:rPr>
           </w:pPr>
-          <w:hyperlink w:anchor="_Toc168253446" w:history="1">
+          <w:hyperlink w:anchor="_Toc168306913" w:history="1">
             <w:r>
               <w:rPr>
                 <w:rStyle w:val="aa"/>
@@ -2164,7 +2335,7 @@
                 <w:noProof/>
                 <w:webHidden/>
               </w:rPr>
-              <w:instrText xml:space="preserve"> PAGEREF _Toc168253446 \h </w:instrText>
+              <w:instrText xml:space="preserve"> PAGEREF _Toc168306913 \h </w:instrText>
             </w:r>
             <w:r>
               <w:rPr>
@@ -2184,7 +2355,7 @@
                 <w:noProof/>
                 <w:webHidden/>
               </w:rPr>
-              <w:t>10</w:t>
+              <w:t>16</w:t>
             </w:r>
             <w:r>
               <w:rPr>
@@ -2210,7 +2381,7 @@
               <w14:ligatures w14:val="standardContextual"/>
             </w:rPr>
           </w:pPr>
-          <w:hyperlink w:anchor="_Toc168253447" w:history="1">
+          <w:hyperlink w:anchor="_Toc168306914" w:history="1">
             <w:r>
               <w:rPr>
                 <w:rStyle w:val="aa"/>
@@ -2237,7 +2408,7 @@
                 <w:noProof/>
                 <w:webHidden/>
               </w:rPr>
-              <w:instrText xml:space="preserve"> PAGEREF _Toc168253447 \h </w:instrText>
+              <w:instrText xml:space="preserve"> PAGEREF _Toc168306914 \h </w:instrText>
             </w:r>
             <w:r>
               <w:rPr>
@@ -2257,7 +2428,7 @@
                 <w:noProof/>
                 <w:webHidden/>
               </w:rPr>
-              <w:t>11</w:t>
+              <w:t>17</w:t>
             </w:r>
             <w:r>
               <w:rPr>
@@ -2283,7 +2454,7 @@
               <w14:ligatures w14:val="standardContextual"/>
             </w:rPr>
           </w:pPr>
-          <w:hyperlink w:anchor="_Toc168253448" w:history="1">
+          <w:hyperlink w:anchor="_Toc168306915" w:history="1">
             <w:r>
               <w:rPr>
                 <w:rStyle w:val="aa"/>
@@ -2310,7 +2481,7 @@
                 <w:noProof/>
                 <w:webHidden/>
               </w:rPr>
-              <w:instrText xml:space="preserve"> PAGEREF _Toc168253448 \h </w:instrText>
+              <w:instrText xml:space="preserve"> PAGEREF _Toc168306915 \h </w:instrText>
             </w:r>
             <w:r>
               <w:rPr>
@@ -2330,7 +2501,7 @@
                 <w:noProof/>
                 <w:webHidden/>
               </w:rPr>
-              <w:t>12</w:t>
+              <w:t>18</w:t>
             </w:r>
             <w:r>
               <w:rPr>
@@ -2349,6 +2520,7 @@
             </w:tabs>
           </w:pPr>
           <w:r>
+            <w:lastRenderedPageBreak/>
             <w:fldChar w:fldCharType="end"/>
           </w:r>
         </w:p>
@@ -2356,15 +2528,34 @@
     </w:sdt>
     <w:p>
       <w:pPr>
-        <w:tabs>
-          <w:tab w:val="center" w:pos="5102"/>
-        </w:tabs>
+        <w:pStyle w:val="11"/>
+        <w:rPr>
+          <w:lang w:val="ru-RU"/>
+        </w:rPr>
+      </w:pPr>
+    </w:p>
+    <w:p>
+      <w:pPr>
         <w:spacing w:after="160" w:line="259" w:lineRule="auto"/>
         <w:rPr>
-          <w:noProof/>
-        </w:rPr>
-      </w:pPr>
-      <w:r>
+          <w:rFonts w:ascii="Times New Roman" w:hAnsi="Times New Roman"/>
+          <w:iCs/>
+          <w:sz w:val="40"/>
+        </w:rPr>
+      </w:pPr>
+      <w:r>
+        <w:br w:type="page"/>
+      </w:r>
+    </w:p>
+    <w:p>
+      <w:pPr>
+        <w:pStyle w:val="11"/>
+        <w:rPr>
+          <w:lang w:val="ru-RU"/>
+        </w:rPr>
+      </w:pPr>
+      <w:r>
+        <w:lastRenderedPageBreak/>
         <w:fldChar w:fldCharType="begin"/>
       </w:r>
       <w:r>
@@ -2376,23 +2567,14 @@
       <w:r>
         <w:fldChar w:fldCharType="end"/>
       </w:r>
-    </w:p>
-    <w:p>
-      <w:pPr>
-        <w:pStyle w:val="11"/>
+      <w:bookmarkStart w:id="6" w:name="_Toc168306886"/>
+      <w:r>
         <w:rPr>
           <w:lang w:val="ru-RU"/>
         </w:rPr>
-      </w:pPr>
-      <w:bookmarkStart w:id="3" w:name="_Toc168253420"/>
-      <w:r>
-        <w:rPr>
-          <w:lang w:val="ru-RU"/>
-        </w:rPr>
-        <w:lastRenderedPageBreak/>
         <w:t>Введение</w:t>
       </w:r>
-      <w:bookmarkEnd w:id="3"/>
+      <w:bookmarkEnd w:id="6"/>
     </w:p>
     <w:p>
       <w:pPr>
@@ -2603,6 +2785,7 @@
           <w:lang w:val="ru-RU"/>
         </w:rPr>
       </w:pPr>
+      <w:bookmarkStart w:id="7" w:name="_Toc168306887"/>
       <w:r>
         <w:rPr>
           <w:lang w:val="ru-RU"/>
@@ -2610,8 +2793,7 @@
         <w:lastRenderedPageBreak/>
         <w:t xml:space="preserve">1 </w:t>
       </w:r>
-      <w:bookmarkStart w:id="4" w:name="_Toc153768180"/>
-      <w:bookmarkStart w:id="5" w:name="_Toc168253421"/>
+      <w:bookmarkStart w:id="8" w:name="_Toc153768180"/>
       <w:r>
         <w:rPr>
           <w:lang w:val="ru-RU"/>
@@ -2624,15 +2806,21 @@
         </w:rPr>
         <w:t xml:space="preserve"> раздел</w:t>
       </w:r>
-      <w:bookmarkEnd w:id="4"/>
-      <w:bookmarkEnd w:id="5"/>
+      <w:bookmarkEnd w:id="7"/>
+      <w:bookmarkEnd w:id="8"/>
     </w:p>
     <w:p>
       <w:pPr>
         <w:pStyle w:val="a8"/>
       </w:pPr>
       <w:r>
-        <w:t>В данном разделе будет проведен сравнительный анализ существующих аналогов, сформулированы требования к разрабатываемой базе данных и приложению, формализована и описана информация, подлежащая хранению в проектируемой базе данных и проведен анализ существующих баз данных на основе формализации данных.</w:t>
+        <w:t xml:space="preserve">В данном разделе будет проведен </w:t>
+      </w:r>
+      <w:r>
+        <w:t xml:space="preserve">анализ предметной области, </w:t>
+      </w:r>
+      <w:r>
+        <w:t>сравнительный анализ существующих аналогов, сформулированы требования к разрабатываемой базе данных и приложению, формализована и описана информация, подлежащая хранению в проектируемой базе данных и проведен анализ существующих баз данных на основе формализации данных.</w:t>
       </w:r>
     </w:p>
     <w:p>
@@ -2663,18 +2851,96 @@
           <w:numId w:val="31"/>
         </w:numPr>
       </w:pPr>
-      <w:bookmarkStart w:id="6" w:name="_Toc168253422"/>
-      <w:r>
+      <w:bookmarkStart w:id="9" w:name="_Toc168306888"/>
+      <w:r>
+        <w:t xml:space="preserve">Анализ </w:t>
+      </w:r>
+      <w:r>
+        <w:t>предметной области</w:t>
+      </w:r>
+      <w:bookmarkEnd w:id="9"/>
+    </w:p>
+    <w:p>
+      <w:pPr>
+        <w:pStyle w:val="a8"/>
+      </w:pPr>
+      <w:r>
+        <w:t xml:space="preserve"> </w:t>
+      </w:r>
+      <w:r>
+        <w:t>Личный бюджет – персональный план доходов и расходов на определенный период – месяц, квартал, год</w:t>
+      </w:r>
+      <w:r>
+        <w:t xml:space="preserve"> </w:t>
+      </w:r>
+      <w:r>
+        <w:t xml:space="preserve">[?]. </w:t>
+      </w:r>
+      <w:r>
+        <w:t xml:space="preserve">Исходя из этого определения, можно считать процесс анализа ежемесячных транзакций процессом планирования бюджета. </w:t>
+      </w:r>
+      <w:r>
+        <w:t>Тогда основной сущностью, лежащей в основе всей системы, очевидным образом становится транзакция</w:t>
+      </w:r>
+      <w:r>
+        <w:t xml:space="preserve"> </w:t>
+      </w:r>
+      <w:r>
+        <w:t>–</w:t>
+      </w:r>
+      <w:r>
+        <w:t xml:space="preserve"> </w:t>
+      </w:r>
+      <w:r>
+        <w:t xml:space="preserve">некоторая запись о факте перемещения денежных средств с одного банковского счета на другой. </w:t>
+      </w:r>
+      <w:r>
+        <w:t>Также, в контексте анализа личных расходов и доходов кроме исходного счета, целевого счета и суммы, необходима дополнительная и</w:t>
+      </w:r>
+      <w:r>
+        <w:t>нформация, включающая время транзакции (для отнесения её к одному из периодических бюджетов), финансовую категорию, к которой принадлежит транзакция, а также дополнительную пользовательскую информацию.</w:t>
+      </w:r>
+    </w:p>
+    <w:p>
+      <w:pPr>
+        <w:pStyle w:val="a8"/>
+      </w:pPr>
+      <w:r>
+        <w:t xml:space="preserve">Следующей важной сущностью является финансовая цель – некоторая цель, требующая наличия определенного количества свободных средств. </w:t>
+      </w:r>
+      <w:r>
+        <w:t>В нашем случае будет достаточно привязать цель к определенному банковскому счету (т.н. «накопительный» счет) и позволить пользователю задать ожидаемое на нем значение.</w:t>
+      </w:r>
+    </w:p>
+    <w:p>
+      <w:pPr>
+        <w:pStyle w:val="a8"/>
+      </w:pPr>
+      <w:r>
+        <w:t xml:space="preserve">Наконец, необходимо помнить о том, что личные накопления и траты могут включать несколько различных валют. </w:t>
+      </w:r>
+      <w:r>
+        <w:t>Поэтому, для упрощения внесения информации о транзакциях между такими счетами, необходимо хранить также данные о используемых валютах и обменных курсах между ними.</w:t>
+      </w:r>
+    </w:p>
+    <w:p>
+      <w:pPr>
+        <w:pStyle w:val="21"/>
+        <w:numPr>
+          <w:ilvl w:val="1"/>
+          <w:numId w:val="31"/>
+        </w:numPr>
+      </w:pPr>
+      <w:bookmarkStart w:id="10" w:name="_Toc168306889"/>
+      <w:r>
+        <w:lastRenderedPageBreak/>
         <w:t>Анализ существующих решений</w:t>
       </w:r>
-      <w:bookmarkEnd w:id="6"/>
+      <w:bookmarkEnd w:id="10"/>
     </w:p>
     <w:p>
       <w:pPr>
         <w:pStyle w:val="a8"/>
-        <w:rPr>
-          <w:lang w:val="en-US"/>
-        </w:rPr>
       </w:pPr>
       <w:r>
         <w:t xml:space="preserve">Так как спрос на инструменты для анализа расходов и доходов не снижается на протяжении последнего десятилетия, на рынке уже существует множество </w:t>
@@ -2692,9 +2958,6 @@
         <w:t>Наиболее популярными и распространенными являются</w:t>
       </w:r>
       <w:r>
-        <w:rPr>
-          <w:lang w:val="en-US"/>
-        </w:rPr>
         <w:t>:</w:t>
       </w:r>
     </w:p>
@@ -2770,9 +3033,6 @@
     <w:p>
       <w:pPr>
         <w:pStyle w:val="a8"/>
-        <w:rPr>
-          <w:lang w:val="en-US"/>
-        </w:rPr>
       </w:pPr>
       <w:r>
         <w:t>Сравнение данных решений (см. Таблица 1) будет проводится по следующим критериям</w:t>
@@ -2793,10 +3053,7 @@
         <w:t>в</w:t>
       </w:r>
       <w:r>
-        <w:t>озможность сохранять и анализировать информацию о счетах и транзакциях</w:t>
-      </w:r>
-      <w:r>
-        <w:t>;</w:t>
+        <w:t>озможность сохранять и анализировать информацию о счетах и транзакциях;</w:t>
       </w:r>
     </w:p>
     <w:p>
@@ -2829,10 +3086,7 @@
         <w:t xml:space="preserve">возможность запланировать финансовые цели </w:t>
       </w:r>
       <w:r>
-        <w:t>(например, накопление на покупку машины)</w:t>
-      </w:r>
-      <w:r>
-        <w:t>;</w:t>
+        <w:t>(например, накопление на покупку машины);</w:t>
       </w:r>
     </w:p>
     <w:p>
@@ -2853,10 +3107,7 @@
         <w:t>платформе</w:t>
       </w:r>
       <w:r>
-        <w:t xml:space="preserve"> (десктоп, веб, мобильные устройства)</w:t>
-      </w:r>
-      <w:r>
-        <w:t>;</w:t>
+        <w:t xml:space="preserve"> (десктоп, веб, мобильные устройства);</w:t>
       </w:r>
     </w:p>
     <w:p>
@@ -2907,18 +3158,19 @@
         </w:numPr>
       </w:pPr>
       <w:r>
-        <w:lastRenderedPageBreak/>
         <w:t>бесплатность.</w:t>
       </w:r>
     </w:p>
     <w:p>
       <w:pPr>
         <w:pStyle w:val="a8"/>
+        <w:ind w:firstLine="0"/>
       </w:pPr>
     </w:p>
     <w:p>
       <w:pPr>
         <w:pStyle w:val="a8"/>
+        <w:jc w:val="center"/>
       </w:pPr>
       <w:r>
         <w:t>Таблица 1. Сравнение существующих решений</w:t>
@@ -3393,6 +3645,7 @@
               <w:ind w:firstLine="0"/>
             </w:pPr>
             <w:r>
+              <w:lastRenderedPageBreak/>
               <w:t>6</w:t>
             </w:r>
           </w:p>
@@ -3535,6 +3788,9 @@
     <w:p>
       <w:pPr>
         <w:pStyle w:val="a8"/>
+        <w:rPr>
+          <w:lang w:val="en-US"/>
+        </w:rPr>
       </w:pPr>
       <w:r>
         <w:t>Н</w:t>
@@ -3547,6 +3803,9 @@
       </w:r>
       <w:r>
         <w:t xml:space="preserve">наиболее подходящее </w:t>
+      </w:r>
+      <w:r>
+        <w:t xml:space="preserve">существующее </w:t>
       </w:r>
       <w:r>
         <w:t>решение</w:t>
@@ -3589,11 +3848,11 @@
           <w:numId w:val="31"/>
         </w:numPr>
       </w:pPr>
-      <w:bookmarkStart w:id="7" w:name="_Toc168253423"/>
+      <w:bookmarkStart w:id="11" w:name="_Toc168306890"/>
       <w:r>
         <w:t>Формализация задачи</w:t>
       </w:r>
-      <w:bookmarkEnd w:id="7"/>
+      <w:bookmarkEnd w:id="11"/>
     </w:p>
     <w:p>
       <w:pPr>
@@ -3647,11 +3906,7 @@
         <w:t>)</w:t>
       </w:r>
       <w:r>
-        <w:t xml:space="preserve"> и пользовательский интерфейс для взаимодействия с базой данных, позволяющий просматривать, добавлять, изменять и удалять </w:t>
-      </w:r>
-      <w:r>
-        <w:lastRenderedPageBreak/>
-        <w:t xml:space="preserve">сущности, хранящиеся в базе данных, а также выполнять над ними дополнительные аналитические операции (подсчёт </w:t>
+        <w:t xml:space="preserve"> и пользовательский интерфейс для взаимодействия с базой данных, позволяющий просматривать, добавлять, изменять и удалять сущности, хранящиеся в базе данных, а также выполнять над ними дополнительные аналитические операции (подсчёт </w:t>
       </w:r>
       <w:r>
         <w:t xml:space="preserve">готовности цели, расчёт бюджета за период, поиск транзакций по категории). </w:t>
@@ -3670,6 +3925,11 @@
       <w:r>
         <w:t>пользователь, администратор и система.</w:t>
       </w:r>
+    </w:p>
+    <w:p>
+      <w:pPr>
+        <w:pStyle w:val="a8"/>
+      </w:pPr>
     </w:p>
     <w:p>
       <w:pPr>
@@ -3679,11 +3939,768 @@
           <w:numId w:val="31"/>
         </w:numPr>
       </w:pPr>
-      <w:bookmarkStart w:id="8" w:name="_Toc168253424"/>
+      <w:bookmarkStart w:id="12" w:name="_Toc168306891"/>
       <w:r>
         <w:t>Формализация данных</w:t>
       </w:r>
-      <w:bookmarkEnd w:id="8"/>
+      <w:bookmarkEnd w:id="12"/>
+    </w:p>
+    <w:p>
+      <w:pPr>
+        <w:pStyle w:val="a8"/>
+        <w:rPr>
+          <w:lang w:val="en-US"/>
+        </w:rPr>
+      </w:pPr>
+      <w:r>
+        <w:t>На основе приведенного выше анализа предметной области выделены следующие категории данных</w:t>
+      </w:r>
+      <w:r>
+        <w:t>:</w:t>
+      </w:r>
+    </w:p>
+    <w:p>
+      <w:pPr>
+        <w:pStyle w:val="a8"/>
+        <w:numPr>
+          <w:ilvl w:val="0"/>
+          <w:numId w:val="37"/>
+        </w:numPr>
+        <w:rPr>
+          <w:lang w:val="en-US"/>
+        </w:rPr>
+      </w:pPr>
+      <w:r>
+        <w:t>пользователь</w:t>
+      </w:r>
+      <w:r>
+        <w:rPr>
+          <w:lang w:val="en-US"/>
+        </w:rPr>
+        <w:t>;</w:t>
+      </w:r>
+    </w:p>
+    <w:p>
+      <w:pPr>
+        <w:pStyle w:val="a8"/>
+        <w:numPr>
+          <w:ilvl w:val="0"/>
+          <w:numId w:val="37"/>
+        </w:numPr>
+        <w:rPr>
+          <w:lang w:val="en-US"/>
+        </w:rPr>
+      </w:pPr>
+      <w:r>
+        <w:lastRenderedPageBreak/>
+        <w:t>банковский счёт</w:t>
+      </w:r>
+      <w:r>
+        <w:rPr>
+          <w:lang w:val="en-US"/>
+        </w:rPr>
+        <w:t>;</w:t>
+      </w:r>
+    </w:p>
+    <w:p>
+      <w:pPr>
+        <w:pStyle w:val="a8"/>
+        <w:numPr>
+          <w:ilvl w:val="0"/>
+          <w:numId w:val="37"/>
+        </w:numPr>
+        <w:rPr>
+          <w:lang w:val="en-US"/>
+        </w:rPr>
+      </w:pPr>
+      <w:r>
+        <w:t>финансовая категория</w:t>
+      </w:r>
+      <w:r>
+        <w:rPr>
+          <w:lang w:val="en-US"/>
+        </w:rPr>
+        <w:t>;</w:t>
+      </w:r>
+    </w:p>
+    <w:p>
+      <w:pPr>
+        <w:pStyle w:val="a8"/>
+        <w:numPr>
+          <w:ilvl w:val="0"/>
+          <w:numId w:val="37"/>
+        </w:numPr>
+        <w:rPr>
+          <w:lang w:val="en-US"/>
+        </w:rPr>
+      </w:pPr>
+      <w:r>
+        <w:t>валюта</w:t>
+      </w:r>
+      <w:r>
+        <w:rPr>
+          <w:lang w:val="en-US"/>
+        </w:rPr>
+        <w:t>;</w:t>
+      </w:r>
+    </w:p>
+    <w:p>
+      <w:pPr>
+        <w:pStyle w:val="a8"/>
+        <w:numPr>
+          <w:ilvl w:val="0"/>
+          <w:numId w:val="37"/>
+        </w:numPr>
+        <w:rPr>
+          <w:lang w:val="en-US"/>
+        </w:rPr>
+      </w:pPr>
+      <w:r>
+        <w:t>обменный курс</w:t>
+      </w:r>
+      <w:r>
+        <w:rPr>
+          <w:lang w:val="en-US"/>
+        </w:rPr>
+        <w:t>;</w:t>
+      </w:r>
+    </w:p>
+    <w:p>
+      <w:pPr>
+        <w:pStyle w:val="a8"/>
+        <w:numPr>
+          <w:ilvl w:val="0"/>
+          <w:numId w:val="37"/>
+        </w:numPr>
+        <w:rPr>
+          <w:lang w:val="en-US"/>
+        </w:rPr>
+      </w:pPr>
+      <w:r>
+        <w:t>бюджет</w:t>
+      </w:r>
+      <w:r>
+        <w:rPr>
+          <w:lang w:val="en-US"/>
+        </w:rPr>
+        <w:t>;</w:t>
+      </w:r>
+    </w:p>
+    <w:p>
+      <w:pPr>
+        <w:pStyle w:val="a8"/>
+        <w:numPr>
+          <w:ilvl w:val="0"/>
+          <w:numId w:val="37"/>
+        </w:numPr>
+        <w:rPr>
+          <w:lang w:val="en-US"/>
+        </w:rPr>
+      </w:pPr>
+      <w:r>
+        <w:t>финансовая цель</w:t>
+      </w:r>
+      <w:r>
+        <w:rPr>
+          <w:lang w:val="en-US"/>
+        </w:rPr>
+        <w:t>;</w:t>
+      </w:r>
+    </w:p>
+    <w:p>
+      <w:pPr>
+        <w:pStyle w:val="a8"/>
+        <w:numPr>
+          <w:ilvl w:val="0"/>
+          <w:numId w:val="37"/>
+        </w:numPr>
+        <w:rPr>
+          <w:lang w:val="en-US"/>
+        </w:rPr>
+      </w:pPr>
+      <w:r>
+        <w:t>транзакция.</w:t>
+      </w:r>
+    </w:p>
+    <w:p>
+      <w:pPr>
+        <w:pStyle w:val="a8"/>
+      </w:pPr>
+      <w:r>
+        <w:t>Подробная информация о каждой категории приведена в таблице 2.</w:t>
+      </w:r>
+    </w:p>
+    <w:p>
+      <w:pPr>
+        <w:pStyle w:val="a8"/>
+      </w:pPr>
+    </w:p>
+    <w:p>
+      <w:pPr>
+        <w:pStyle w:val="a8"/>
+        <w:jc w:val="center"/>
+      </w:pPr>
+      <w:r>
+        <w:t>Таблица 2. Категории данных</w:t>
+      </w:r>
+    </w:p>
+    <w:tbl>
+      <w:tblPr>
+        <w:tblStyle w:val="ab"/>
+        <w:tblW w:w="0" w:type="auto"/>
+        <w:tblLook w:val="04A0" w:firstRow="1" w:lastRow="0" w:firstColumn="1" w:lastColumn="0" w:noHBand="0" w:noVBand="1"/>
+      </w:tblPr>
+      <w:tblGrid>
+        <w:gridCol w:w="5097"/>
+        <w:gridCol w:w="5098"/>
+      </w:tblGrid>
+      <w:tr>
+        <w:tc>
+          <w:tcPr>
+            <w:tcW w:w="5097" w:type="dxa"/>
+          </w:tcPr>
+          <w:p>
+            <w:pPr>
+              <w:pStyle w:val="a8"/>
+              <w:ind w:firstLine="0"/>
+            </w:pPr>
+            <w:r>
+              <w:t>Категория</w:t>
+            </w:r>
+          </w:p>
+        </w:tc>
+        <w:tc>
+          <w:tcPr>
+            <w:tcW w:w="5098" w:type="dxa"/>
+          </w:tcPr>
+          <w:p>
+            <w:pPr>
+              <w:pStyle w:val="a8"/>
+              <w:ind w:firstLine="0"/>
+            </w:pPr>
+            <w:r>
+              <w:t>Информация</w:t>
+            </w:r>
+          </w:p>
+        </w:tc>
+      </w:tr>
+      <w:tr>
+        <w:tc>
+          <w:tcPr>
+            <w:tcW w:w="5097" w:type="dxa"/>
+          </w:tcPr>
+          <w:p>
+            <w:pPr>
+              <w:pStyle w:val="a8"/>
+              <w:ind w:firstLine="0"/>
+            </w:pPr>
+            <w:r>
+              <w:t>Пользователь</w:t>
+            </w:r>
+          </w:p>
+        </w:tc>
+        <w:tc>
+          <w:tcPr>
+            <w:tcW w:w="5098" w:type="dxa"/>
+          </w:tcPr>
+          <w:p>
+            <w:pPr>
+              <w:pStyle w:val="a8"/>
+              <w:ind w:firstLine="0"/>
+            </w:pPr>
+            <w:r>
+              <w:rPr>
+                <w:lang w:val="en-US"/>
+              </w:rPr>
+              <w:t>Id</w:t>
+            </w:r>
+            <w:r>
+              <w:t xml:space="preserve">, </w:t>
+            </w:r>
+            <w:r>
+              <w:t>логин, хэш пароля, флаг администраторского доступа</w:t>
+            </w:r>
+          </w:p>
+        </w:tc>
+      </w:tr>
+      <w:tr>
+        <w:tc>
+          <w:tcPr>
+            <w:tcW w:w="5097" w:type="dxa"/>
+          </w:tcPr>
+          <w:p>
+            <w:pPr>
+              <w:pStyle w:val="a8"/>
+              <w:ind w:firstLine="0"/>
+            </w:pPr>
+            <w:r>
+              <w:t>Банковский счёт</w:t>
+            </w:r>
+          </w:p>
+        </w:tc>
+        <w:tc>
+          <w:tcPr>
+            <w:tcW w:w="5098" w:type="dxa"/>
+          </w:tcPr>
+          <w:p>
+            <w:pPr>
+              <w:pStyle w:val="a8"/>
+              <w:ind w:firstLine="0"/>
+            </w:pPr>
+            <w:r>
+              <w:rPr>
+                <w:lang w:val="en-US"/>
+              </w:rPr>
+              <w:t>Id</w:t>
+            </w:r>
+            <w:r>
+              <w:t xml:space="preserve">, </w:t>
+            </w:r>
+            <w:r>
+              <w:rPr>
+                <w:lang w:val="en-US"/>
+              </w:rPr>
+              <w:t>id</w:t>
+            </w:r>
+            <w:r>
+              <w:t xml:space="preserve"> </w:t>
+            </w:r>
+            <w:r>
+              <w:t>валюты, описание, текущее значение</w:t>
+            </w:r>
+          </w:p>
+        </w:tc>
+      </w:tr>
+      <w:tr>
+        <w:tc>
+          <w:tcPr>
+            <w:tcW w:w="5097" w:type="dxa"/>
+          </w:tcPr>
+          <w:p>
+            <w:pPr>
+              <w:pStyle w:val="a8"/>
+              <w:ind w:firstLine="0"/>
+            </w:pPr>
+            <w:r>
+              <w:t>Финансовая категория</w:t>
+            </w:r>
+          </w:p>
+        </w:tc>
+        <w:tc>
+          <w:tcPr>
+            <w:tcW w:w="5098" w:type="dxa"/>
+          </w:tcPr>
+          <w:p>
+            <w:pPr>
+              <w:pStyle w:val="a8"/>
+              <w:ind w:firstLine="0"/>
+            </w:pPr>
+            <w:r>
+              <w:rPr>
+                <w:lang w:val="en-US"/>
+              </w:rPr>
+              <w:t xml:space="preserve">Id, </w:t>
+            </w:r>
+            <w:r>
+              <w:t>название категории</w:t>
+            </w:r>
+          </w:p>
+        </w:tc>
+      </w:tr>
+      <w:tr>
+        <w:tc>
+          <w:tcPr>
+            <w:tcW w:w="5097" w:type="dxa"/>
+          </w:tcPr>
+          <w:p>
+            <w:pPr>
+              <w:pStyle w:val="a8"/>
+              <w:ind w:firstLine="0"/>
+            </w:pPr>
+            <w:r>
+              <w:t>Валюта</w:t>
+            </w:r>
+          </w:p>
+        </w:tc>
+        <w:tc>
+          <w:tcPr>
+            <w:tcW w:w="5098" w:type="dxa"/>
+          </w:tcPr>
+          <w:p>
+            <w:pPr>
+              <w:pStyle w:val="a8"/>
+              <w:ind w:firstLine="0"/>
+            </w:pPr>
+            <w:r>
+              <w:rPr>
+                <w:lang w:val="en-US"/>
+              </w:rPr>
+              <w:t xml:space="preserve">Id, </w:t>
+            </w:r>
+            <w:r>
+              <w:t>название валюты</w:t>
+            </w:r>
+          </w:p>
+        </w:tc>
+      </w:tr>
+      <w:tr>
+        <w:tc>
+          <w:tcPr>
+            <w:tcW w:w="5097" w:type="dxa"/>
+          </w:tcPr>
+          <w:p>
+            <w:pPr>
+              <w:pStyle w:val="a8"/>
+              <w:ind w:firstLine="0"/>
+            </w:pPr>
+            <w:r>
+              <w:t>Обменный курс</w:t>
+            </w:r>
+          </w:p>
+        </w:tc>
+        <w:tc>
+          <w:tcPr>
+            <w:tcW w:w="5098" w:type="dxa"/>
+          </w:tcPr>
+          <w:p>
+            <w:pPr>
+              <w:pStyle w:val="a8"/>
+              <w:ind w:firstLine="0"/>
+            </w:pPr>
+            <w:r>
+              <w:rPr>
+                <w:lang w:val="en-US"/>
+              </w:rPr>
+              <w:t>Id</w:t>
+            </w:r>
+            <w:r>
+              <w:t xml:space="preserve">, </w:t>
+            </w:r>
+            <w:r>
+              <w:rPr>
+                <w:lang w:val="en-US"/>
+              </w:rPr>
+              <w:t>id</w:t>
+            </w:r>
+            <w:r>
+              <w:t xml:space="preserve"> </w:t>
+            </w:r>
+            <w:r>
+              <w:t>исходной валюты, i</w:t>
+            </w:r>
+            <w:r>
+              <w:rPr>
+                <w:lang w:val="en-US"/>
+              </w:rPr>
+              <w:t>d</w:t>
+            </w:r>
+            <w:r>
+              <w:t xml:space="preserve"> </w:t>
+            </w:r>
+            <w:r>
+              <w:t>целевой валюты, коэффициент обмена</w:t>
+            </w:r>
+          </w:p>
+        </w:tc>
+      </w:tr>
+      <w:tr>
+        <w:tc>
+          <w:tcPr>
+            <w:tcW w:w="5097" w:type="dxa"/>
+          </w:tcPr>
+          <w:p>
+            <w:pPr>
+              <w:pStyle w:val="a8"/>
+              <w:ind w:firstLine="0"/>
+            </w:pPr>
+            <w:r>
+              <w:t>Бюджет</w:t>
+            </w:r>
+          </w:p>
+        </w:tc>
+        <w:tc>
+          <w:tcPr>
+            <w:tcW w:w="5098" w:type="dxa"/>
+          </w:tcPr>
+          <w:p>
+            <w:pPr>
+              <w:pStyle w:val="a8"/>
+              <w:ind w:firstLine="0"/>
+            </w:pPr>
+            <w:r>
+              <w:rPr>
+                <w:lang w:val="en-US"/>
+              </w:rPr>
+              <w:t>Id</w:t>
+            </w:r>
+            <w:r>
+              <w:t xml:space="preserve">, </w:t>
+            </w:r>
+            <w:r>
+              <w:rPr>
+                <w:lang w:val="en-US"/>
+              </w:rPr>
+              <w:t>id</w:t>
+            </w:r>
+            <w:r>
+              <w:t xml:space="preserve"> </w:t>
+            </w:r>
+            <w:r>
+              <w:t>валюты, начало периода, конец периода, описание, начальный объём средств</w:t>
+            </w:r>
+          </w:p>
+        </w:tc>
+      </w:tr>
+      <w:tr>
+        <w:tc>
+          <w:tcPr>
+            <w:tcW w:w="5097" w:type="dxa"/>
+          </w:tcPr>
+          <w:p>
+            <w:pPr>
+              <w:pStyle w:val="a8"/>
+              <w:ind w:firstLine="0"/>
+            </w:pPr>
+            <w:r>
+              <w:t>Финансовая цель</w:t>
+            </w:r>
+          </w:p>
+        </w:tc>
+        <w:tc>
+          <w:tcPr>
+            <w:tcW w:w="5098" w:type="dxa"/>
+          </w:tcPr>
+          <w:p>
+            <w:pPr>
+              <w:pStyle w:val="a8"/>
+              <w:ind w:firstLine="0"/>
+            </w:pPr>
+            <w:r>
+              <w:rPr>
+                <w:lang w:val="en-US"/>
+              </w:rPr>
+              <w:t>Id</w:t>
+            </w:r>
+            <w:r>
+              <w:t xml:space="preserve">, </w:t>
+            </w:r>
+            <w:r>
+              <w:rPr>
+                <w:lang w:val="en-US"/>
+              </w:rPr>
+              <w:t>id</w:t>
+            </w:r>
+            <w:r>
+              <w:t xml:space="preserve"> </w:t>
+            </w:r>
+            <w:r>
+              <w:t>банковского счета, описание, целевое значение</w:t>
+            </w:r>
+            <w:r>
+              <w:t xml:space="preserve"> счета</w:t>
+            </w:r>
+          </w:p>
+        </w:tc>
+      </w:tr>
+      <w:tr>
+        <w:tc>
+          <w:tcPr>
+            <w:tcW w:w="5097" w:type="dxa"/>
+          </w:tcPr>
+          <w:p>
+            <w:pPr>
+              <w:pStyle w:val="a8"/>
+              <w:ind w:firstLine="0"/>
+            </w:pPr>
+            <w:r>
+              <w:t>Транзакция</w:t>
+            </w:r>
+          </w:p>
+        </w:tc>
+        <w:tc>
+          <w:tcPr>
+            <w:tcW w:w="5098" w:type="dxa"/>
+          </w:tcPr>
+          <w:p>
+            <w:pPr>
+              <w:pStyle w:val="a8"/>
+              <w:ind w:firstLine="0"/>
+            </w:pPr>
+            <w:r>
+              <w:rPr>
+                <w:lang w:val="en-US"/>
+              </w:rPr>
+              <w:t>Id</w:t>
+            </w:r>
+            <w:r>
+              <w:t xml:space="preserve">, </w:t>
+            </w:r>
+            <w:r>
+              <w:rPr>
+                <w:lang w:val="en-US"/>
+              </w:rPr>
+              <w:t>id</w:t>
+            </w:r>
+            <w:r>
+              <w:t xml:space="preserve"> </w:t>
+            </w:r>
+            <w:r>
+              <w:t>финансовой категории</w:t>
+            </w:r>
+            <w:r>
+              <w:t xml:space="preserve">, </w:t>
+            </w:r>
+            <w:r>
+              <w:rPr>
+                <w:lang w:val="en-US"/>
+              </w:rPr>
+              <w:t>id</w:t>
+            </w:r>
+            <w:r>
+              <w:t xml:space="preserve"> </w:t>
+            </w:r>
+            <w:r>
+              <w:t xml:space="preserve">исходного счета, </w:t>
+            </w:r>
+            <w:r>
+              <w:rPr>
+                <w:lang w:val="en-US"/>
+              </w:rPr>
+              <w:t>id</w:t>
+            </w:r>
+            <w:r>
+              <w:t xml:space="preserve"> </w:t>
+            </w:r>
+            <w:r>
+              <w:t>целевого счета, значение транзакции, описание, временная метка</w:t>
+            </w:r>
+          </w:p>
+        </w:tc>
+      </w:tr>
+    </w:tbl>
+    <w:p>
+      <w:pPr>
+        <w:pStyle w:val="a8"/>
+      </w:pPr>
+    </w:p>
+    <w:p>
+      <w:pPr>
+        <w:pStyle w:val="a8"/>
+      </w:pPr>
+    </w:p>
+    <w:p>
+      <w:pPr>
+        <w:pStyle w:val="a8"/>
+      </w:pPr>
+      <w:r>
+        <w:t xml:space="preserve">На рисунке 1 </w:t>
+      </w:r>
+      <w:r>
+        <w:t>приводится</w:t>
+      </w:r>
+      <w:r>
+        <w:t xml:space="preserve"> </w:t>
+      </w:r>
+      <w:r>
+        <w:rPr>
+          <w:lang w:val="en-US"/>
+        </w:rPr>
+        <w:t>ER</w:t>
+      </w:r>
+      <w:r>
+        <w:t>-</w:t>
+      </w:r>
+      <w:r>
+        <w:t>диаграмма сущностей в нотации Чена.</w:t>
+      </w:r>
+    </w:p>
+    <w:p>
+      <w:pPr>
+        <w:pStyle w:val="a8"/>
+        <w:rPr>
+          <w:lang w:val="en-US"/>
+        </w:rPr>
+      </w:pPr>
+      <w:r>
+        <w:rPr>
+          <w:noProof/>
+        </w:rPr>
+        <w:drawing>
+          <wp:inline distT="0" distB="0" distL="0" distR="0" wp14:anchorId="5D0BD542" wp14:editId="160B493C">
+            <wp:extent cx="6055360" cy="6648733"/>
+            <wp:effectExtent l="0" t="0" r="2540" b="0"/>
+            <wp:docPr id="315529384" name="Рисунок 3"/>
+            <wp:cNvGraphicFramePr>
+              <a:graphicFrameLocks xmlns:a="http://schemas.openxmlformats.org/drawingml/2006/main" noChangeAspect="1"/>
+            </wp:cNvGraphicFramePr>
+            <a:graphic xmlns:a="http://schemas.openxmlformats.org/drawingml/2006/main">
+              <a:graphicData uri="http://schemas.openxmlformats.org/drawingml/2006/picture">
+                <pic:pic xmlns:pic="http://schemas.openxmlformats.org/drawingml/2006/picture">
+                  <pic:nvPicPr>
+                    <pic:cNvPr id="0" name="Picture 5"/>
+                    <pic:cNvPicPr>
+                      <a:picLocks noChangeAspect="1" noChangeArrowheads="1"/>
+                    </pic:cNvPicPr>
+                  </pic:nvPicPr>
+                  <pic:blipFill>
+                    <a:blip r:embed="rId8">
+                      <a:extLst>
+                        <a:ext uri="{28A0092B-C50C-407E-A947-70E740481C1C}">
+                          <a14:useLocalDpi xmlns:a14="http://schemas.microsoft.com/office/drawing/2010/main" val="0"/>
+                        </a:ext>
+                      </a:extLst>
+                    </a:blip>
+                    <a:srcRect/>
+                    <a:stretch>
+                      <a:fillRect/>
+                    </a:stretch>
+                  </pic:blipFill>
+                  <pic:spPr bwMode="auto">
+                    <a:xfrm>
+                      <a:off x="0" y="0"/>
+                      <a:ext cx="6062414" cy="6656478"/>
+                    </a:xfrm>
+                    <a:prstGeom prst="rect">
+                      <a:avLst/>
+                    </a:prstGeom>
+                    <a:noFill/>
+                    <a:ln>
+                      <a:noFill/>
+                    </a:ln>
+                  </pic:spPr>
+                </pic:pic>
+              </a:graphicData>
+            </a:graphic>
+          </wp:inline>
+        </w:drawing>
+      </w:r>
+    </w:p>
+    <w:p>
+      <w:pPr>
+        <w:pStyle w:val="a8"/>
+        <w:jc w:val="center"/>
+      </w:pPr>
+      <w:r>
+        <w:t xml:space="preserve">Рисунок 1. </w:t>
+      </w:r>
+      <w:r>
+        <w:rPr>
+          <w:lang w:val="en-US"/>
+        </w:rPr>
+        <w:t>ER</w:t>
+      </w:r>
+      <w:r>
+        <w:t>-</w:t>
+      </w:r>
+      <w:r>
+        <w:t>диаграмма в нотации Чена</w:t>
+      </w:r>
+    </w:p>
+    <w:p>
+      <w:pPr>
+        <w:pStyle w:val="a8"/>
+        <w:jc w:val="center"/>
+      </w:pPr>
     </w:p>
     <w:p>
       <w:pPr>
@@ -3693,11 +4710,238 @@
           <w:numId w:val="31"/>
         </w:numPr>
       </w:pPr>
-      <w:bookmarkStart w:id="9" w:name="_Toc168253425"/>
+      <w:bookmarkStart w:id="13" w:name="_Toc168306892"/>
       <w:r>
         <w:t>Формализация ролей</w:t>
       </w:r>
-      <w:bookmarkEnd w:id="9"/>
+      <w:bookmarkEnd w:id="13"/>
+    </w:p>
+    <w:p>
+      <w:pPr>
+        <w:pStyle w:val="a8"/>
+      </w:pPr>
+      <w:r>
+        <w:t>Выделим следующие роли, используемые для доступа к приложению</w:t>
+      </w:r>
+      <w:r>
+        <w:t>:</w:t>
+      </w:r>
+    </w:p>
+    <w:p>
+      <w:pPr>
+        <w:pStyle w:val="a8"/>
+        <w:numPr>
+          <w:ilvl w:val="0"/>
+          <w:numId w:val="38"/>
+        </w:numPr>
+      </w:pPr>
+      <w:r>
+        <w:t>пользователь</w:t>
+      </w:r>
+    </w:p>
+    <w:p>
+      <w:pPr>
+        <w:pStyle w:val="a8"/>
+        <w:numPr>
+          <w:ilvl w:val="0"/>
+          <w:numId w:val="38"/>
+        </w:numPr>
+      </w:pPr>
+      <w:r>
+        <w:lastRenderedPageBreak/>
+        <w:t>администратор</w:t>
+      </w:r>
+    </w:p>
+    <w:p>
+      <w:pPr>
+        <w:pStyle w:val="a8"/>
+        <w:numPr>
+          <w:ilvl w:val="0"/>
+          <w:numId w:val="38"/>
+        </w:numPr>
+      </w:pPr>
+      <w:r>
+        <w:t>система (сервис)</w:t>
+      </w:r>
+      <w:r>
+        <w:t>.</w:t>
+      </w:r>
+    </w:p>
+    <w:p>
+      <w:pPr>
+        <w:pStyle w:val="a8"/>
+      </w:pPr>
+      <w:r>
+        <w:t>Роль пользователя обеспечивает базовый уровень доступа</w:t>
+      </w:r>
+      <w:r>
+        <w:t xml:space="preserve">, </w:t>
+      </w:r>
+      <w:r>
+        <w:t>позволя</w:t>
+      </w:r>
+      <w:r>
+        <w:t>ющий</w:t>
+      </w:r>
+      <w:r>
+        <w:t xml:space="preserve"> </w:t>
+      </w:r>
+      <w:r>
+        <w:t>вести бюджет</w:t>
+      </w:r>
+      <w:r>
+        <w:t xml:space="preserve">: </w:t>
+      </w:r>
+      <w:r>
+        <w:t>просматривать валюты, категории и обменные курсы</w:t>
+      </w:r>
+      <w:r>
+        <w:t>;</w:t>
+      </w:r>
+      <w:r>
+        <w:t xml:space="preserve"> просматривать и редактировать свою учётную запись</w:t>
+      </w:r>
+      <w:r>
+        <w:t>;</w:t>
+      </w:r>
+      <w:r>
+        <w:t xml:space="preserve"> </w:t>
+      </w:r>
+      <w:r>
+        <w:t>просматривать, создавать, изменять и удалять бюджеты, счета, цели и транзакции.</w:t>
+      </w:r>
+    </w:p>
+    <w:p>
+      <w:pPr>
+        <w:pStyle w:val="a8"/>
+      </w:pPr>
+      <w:r>
+        <w:t>Роль администратора обладает всеми возможностями пользователя и дополнительно предоставляет доступ к созданию, изменению и удалению категорий, валют и обменных курсов</w:t>
+      </w:r>
+      <w:r>
+        <w:t>. Служит</w:t>
+      </w:r>
+      <w:r>
+        <w:t xml:space="preserve"> для возможности</w:t>
+      </w:r>
+      <w:r>
+        <w:t xml:space="preserve"> поддержания системы в актуальном состоянии.</w:t>
+      </w:r>
+    </w:p>
+    <w:p>
+      <w:pPr>
+        <w:pStyle w:val="a8"/>
+      </w:pPr>
+      <w:r>
+        <w:t xml:space="preserve">И, наконец, роль системы предоставляет полный доступ к базе данных, позволяющий управлять существующими </w:t>
+      </w:r>
+      <w:r>
+        <w:t xml:space="preserve">и создавать новые </w:t>
+      </w:r>
+      <w:r>
+        <w:t>таблиц</w:t>
+      </w:r>
+      <w:r>
+        <w:t>ы</w:t>
+      </w:r>
+      <w:r>
+        <w:t>, создавать и удалять</w:t>
+      </w:r>
+      <w:r>
+        <w:t xml:space="preserve"> пользователей. </w:t>
+      </w:r>
+      <w:r>
+        <w:t>Используется для технического обслуживания всей системы и регистрации учётных записей пользователей.</w:t>
+      </w:r>
+    </w:p>
+    <w:p>
+      <w:pPr>
+        <w:pStyle w:val="a8"/>
+      </w:pPr>
+      <w:r>
+        <w:rPr>
+          <w:noProof/>
+        </w:rPr>
+        <w:drawing>
+          <wp:anchor distT="0" distB="0" distL="114300" distR="114300" simplePos="0" relativeHeight="251658240" behindDoc="0" locked="0" layoutInCell="1" allowOverlap="1" wp14:anchorId="7A0FCB41" wp14:editId="13851367">
+            <wp:simplePos x="0" y="0"/>
+            <wp:positionH relativeFrom="column">
+              <wp:posOffset>582020</wp:posOffset>
+            </wp:positionH>
+            <wp:positionV relativeFrom="paragraph">
+              <wp:posOffset>601980</wp:posOffset>
+            </wp:positionV>
+            <wp:extent cx="5641340" cy="3983355"/>
+            <wp:effectExtent l="0" t="0" r="0" b="0"/>
+            <wp:wrapSquare wrapText="bothSides"/>
+            <wp:docPr id="2062746554" name="Рисунок 6"/>
+            <wp:cNvGraphicFramePr>
+              <a:graphicFrameLocks xmlns:a="http://schemas.openxmlformats.org/drawingml/2006/main" noChangeAspect="1"/>
+            </wp:cNvGraphicFramePr>
+            <a:graphic xmlns:a="http://schemas.openxmlformats.org/drawingml/2006/main">
+              <a:graphicData uri="http://schemas.openxmlformats.org/drawingml/2006/picture">
+                <pic:pic xmlns:pic="http://schemas.openxmlformats.org/drawingml/2006/picture">
+                  <pic:nvPicPr>
+                    <pic:cNvPr id="0" name="Picture 11"/>
+                    <pic:cNvPicPr>
+                      <a:picLocks noChangeAspect="1" noChangeArrowheads="1"/>
+                    </pic:cNvPicPr>
+                  </pic:nvPicPr>
+                  <pic:blipFill>
+                    <a:blip r:embed="rId9">
+                      <a:extLst>
+                        <a:ext uri="{28A0092B-C50C-407E-A947-70E740481C1C}">
+                          <a14:useLocalDpi xmlns:a14="http://schemas.microsoft.com/office/drawing/2010/main" val="0"/>
+                        </a:ext>
+                      </a:extLst>
+                    </a:blip>
+                    <a:srcRect/>
+                    <a:stretch>
+                      <a:fillRect/>
+                    </a:stretch>
+                  </pic:blipFill>
+                  <pic:spPr bwMode="auto">
+                    <a:xfrm>
+                      <a:off x="0" y="0"/>
+                      <a:ext cx="5641340" cy="3983355"/>
+                    </a:xfrm>
+                    <a:prstGeom prst="rect">
+                      <a:avLst/>
+                    </a:prstGeom>
+                    <a:noFill/>
+                    <a:ln>
+                      <a:noFill/>
+                    </a:ln>
+                  </pic:spPr>
+                </pic:pic>
+              </a:graphicData>
+            </a:graphic>
+            <wp14:sizeRelH relativeFrom="margin">
+              <wp14:pctWidth>0</wp14:pctWidth>
+            </wp14:sizeRelH>
+            <wp14:sizeRelV relativeFrom="margin">
+              <wp14:pctHeight>0</wp14:pctHeight>
+            </wp14:sizeRelV>
+          </wp:anchor>
+        </w:drawing>
+      </w:r>
+      <w:r>
+        <w:t>На рисунке 2 для описанных ролей приведена диаграмма вариантов использования.</w:t>
+      </w:r>
+    </w:p>
+    <w:p>
+      <w:pPr>
+        <w:pStyle w:val="a8"/>
+      </w:pPr>
+    </w:p>
+    <w:p>
+      <w:pPr>
+        <w:pStyle w:val="a8"/>
+        <w:jc w:val="center"/>
+      </w:pPr>
+      <w:r>
+        <w:t>Рисунок 2. Диаграмма вариантов использования</w:t>
+      </w:r>
     </w:p>
     <w:p>
       <w:pPr>
@@ -3707,21 +4951,22 @@
           <w:numId w:val="31"/>
         </w:numPr>
       </w:pPr>
-      <w:bookmarkStart w:id="10" w:name="_Toc168253426"/>
-      <w:r>
+      <w:bookmarkStart w:id="14" w:name="_Toc168306893"/>
+      <w:r>
+        <w:lastRenderedPageBreak/>
         <w:t>Анализ моделей баз данных</w:t>
       </w:r>
-      <w:bookmarkEnd w:id="10"/>
+      <w:bookmarkEnd w:id="14"/>
     </w:p>
     <w:p>
       <w:pPr>
         <w:pStyle w:val="21"/>
       </w:pPr>
-      <w:bookmarkStart w:id="11" w:name="_Toc168253427"/>
+      <w:bookmarkStart w:id="15" w:name="_Toc168306894"/>
       <w:r>
         <w:t>Вывод из аналитического раздела</w:t>
       </w:r>
-      <w:bookmarkEnd w:id="11"/>
+      <w:bookmarkEnd w:id="15"/>
     </w:p>
     <w:p>
       <w:pPr>
@@ -3739,7 +4984,7 @@
           <w:lang w:val="ru-RU"/>
         </w:rPr>
       </w:pPr>
-      <w:bookmarkStart w:id="12" w:name="_Toc168253428"/>
+      <w:bookmarkStart w:id="16" w:name="_Toc168306895"/>
       <w:r>
         <w:rPr>
           <w:lang w:val="ru-RU"/>
@@ -3747,65 +4992,65 @@
         <w:lastRenderedPageBreak/>
         <w:t xml:space="preserve">2 </w:t>
       </w:r>
-      <w:bookmarkStart w:id="13" w:name="_Toc153768181"/>
+      <w:bookmarkStart w:id="17" w:name="_Toc153768181"/>
       <w:r>
         <w:rPr>
           <w:lang w:val="ru-RU"/>
         </w:rPr>
         <w:t>Конструкторский раздел</w:t>
       </w:r>
-      <w:bookmarkEnd w:id="12"/>
-      <w:bookmarkEnd w:id="13"/>
+      <w:bookmarkEnd w:id="16"/>
+      <w:bookmarkEnd w:id="17"/>
     </w:p>
     <w:p>
       <w:pPr>
         <w:pStyle w:val="21"/>
       </w:pPr>
-      <w:bookmarkStart w:id="14" w:name="_Toc168253429"/>
+      <w:bookmarkStart w:id="18" w:name="_Toc168306896"/>
       <w:r>
         <w:t>2.1 Сущности базы данных</w:t>
       </w:r>
-      <w:bookmarkEnd w:id="14"/>
+      <w:bookmarkEnd w:id="18"/>
     </w:p>
     <w:p>
       <w:pPr>
         <w:pStyle w:val="21"/>
       </w:pPr>
-      <w:bookmarkStart w:id="15" w:name="_Toc168253430"/>
+      <w:bookmarkStart w:id="19" w:name="_Toc168306897"/>
       <w:r>
         <w:t>2.2 Роли базы данных</w:t>
       </w:r>
-      <w:bookmarkEnd w:id="15"/>
+      <w:bookmarkEnd w:id="19"/>
     </w:p>
     <w:p>
       <w:pPr>
         <w:pStyle w:val="21"/>
       </w:pPr>
-      <w:bookmarkStart w:id="16" w:name="_Toc168253431"/>
+      <w:bookmarkStart w:id="20" w:name="_Toc168306898"/>
       <w:r>
         <w:t>2.3 Функции и процедуры базы данных</w:t>
       </w:r>
-      <w:bookmarkEnd w:id="16"/>
+      <w:bookmarkEnd w:id="20"/>
     </w:p>
     <w:p>
       <w:pPr>
         <w:pStyle w:val="21"/>
       </w:pPr>
-      <w:bookmarkStart w:id="17" w:name="_Toc168253432"/>
+      <w:bookmarkStart w:id="21" w:name="_Toc168306899"/>
       <w:r>
         <w:t>2.4 Классы приложения</w:t>
       </w:r>
-      <w:bookmarkEnd w:id="17"/>
+      <w:bookmarkEnd w:id="21"/>
     </w:p>
     <w:p>
       <w:pPr>
         <w:pStyle w:val="21"/>
       </w:pPr>
-      <w:bookmarkStart w:id="18" w:name="_Toc168253433"/>
+      <w:bookmarkStart w:id="22" w:name="_Toc168306900"/>
       <w:r>
         <w:t>Вывод из конструкторского раздела</w:t>
       </w:r>
-      <w:bookmarkEnd w:id="18"/>
+      <w:bookmarkEnd w:id="22"/>
     </w:p>
     <w:p>
       <w:pPr>
@@ -3823,7 +5068,7 @@
           <w:lang w:val="ru-RU"/>
         </w:rPr>
       </w:pPr>
-      <w:bookmarkStart w:id="19" w:name="_Toc168253434"/>
+      <w:bookmarkStart w:id="23" w:name="_Toc168306901"/>
       <w:r>
         <w:rPr>
           <w:lang w:val="ru-RU"/>
@@ -3831,95 +5076,95 @@
         <w:lastRenderedPageBreak/>
         <w:t xml:space="preserve">3 </w:t>
       </w:r>
-      <w:bookmarkStart w:id="20" w:name="_Toc153768182"/>
+      <w:bookmarkStart w:id="24" w:name="_Toc153768182"/>
       <w:r>
         <w:rPr>
           <w:lang w:val="ru-RU"/>
         </w:rPr>
         <w:t>Технологический раздел</w:t>
       </w:r>
-      <w:bookmarkEnd w:id="19"/>
-      <w:bookmarkEnd w:id="20"/>
+      <w:bookmarkEnd w:id="23"/>
+      <w:bookmarkEnd w:id="24"/>
     </w:p>
     <w:p>
       <w:pPr>
         <w:pStyle w:val="21"/>
       </w:pPr>
-      <w:bookmarkStart w:id="21" w:name="_Toc168253435"/>
+      <w:bookmarkStart w:id="25" w:name="_Toc168306902"/>
       <w:r>
         <w:t>3.1 Выбор СУБД</w:t>
       </w:r>
-      <w:bookmarkEnd w:id="21"/>
+      <w:bookmarkEnd w:id="25"/>
     </w:p>
     <w:p>
       <w:pPr>
         <w:pStyle w:val="21"/>
       </w:pPr>
-      <w:bookmarkStart w:id="22" w:name="_Toc168253436"/>
+      <w:bookmarkStart w:id="26" w:name="_Toc168306903"/>
       <w:r>
         <w:t>3.2 Выбор средств реализации приложения</w:t>
       </w:r>
-      <w:bookmarkEnd w:id="22"/>
+      <w:bookmarkEnd w:id="26"/>
     </w:p>
     <w:p>
       <w:pPr>
         <w:pStyle w:val="21"/>
       </w:pPr>
-      <w:bookmarkStart w:id="23" w:name="_Toc168253437"/>
+      <w:bookmarkStart w:id="27" w:name="_Toc168306904"/>
       <w:r>
         <w:t>3.3 Реализация сущностей и ограничений целостности</w:t>
       </w:r>
-      <w:bookmarkEnd w:id="23"/>
+      <w:bookmarkEnd w:id="27"/>
     </w:p>
     <w:p>
       <w:pPr>
         <w:pStyle w:val="21"/>
       </w:pPr>
-      <w:bookmarkStart w:id="24" w:name="_Toc168253438"/>
+      <w:bookmarkStart w:id="28" w:name="_Toc168306905"/>
       <w:r>
         <w:t>3.4 Реализация функций и процедур</w:t>
       </w:r>
-      <w:bookmarkEnd w:id="24"/>
+      <w:bookmarkEnd w:id="28"/>
     </w:p>
     <w:p>
       <w:pPr>
         <w:pStyle w:val="21"/>
       </w:pPr>
-      <w:bookmarkStart w:id="25" w:name="_Toc168253439"/>
+      <w:bookmarkStart w:id="29" w:name="_Toc168306906"/>
       <w:r>
         <w:t>3.5 Реализация ролевой модели</w:t>
       </w:r>
-      <w:bookmarkEnd w:id="25"/>
+      <w:bookmarkEnd w:id="29"/>
     </w:p>
     <w:p>
       <w:pPr>
         <w:pStyle w:val="21"/>
       </w:pPr>
-      <w:bookmarkStart w:id="26" w:name="_Toc168253440"/>
+      <w:bookmarkStart w:id="30" w:name="_Toc168306907"/>
       <w:r>
         <w:t>3.6 Тестирование функций и процедур</w:t>
       </w:r>
-      <w:bookmarkEnd w:id="26"/>
+      <w:bookmarkEnd w:id="30"/>
     </w:p>
     <w:p>
       <w:pPr>
         <w:pStyle w:val="21"/>
       </w:pPr>
-      <w:bookmarkStart w:id="27" w:name="_Toc168253441"/>
+      <w:bookmarkStart w:id="31" w:name="_Toc168306908"/>
       <w:r>
         <w:t>3.7 Интерфейс доступа к базе данных</w:t>
       </w:r>
-      <w:bookmarkEnd w:id="27"/>
+      <w:bookmarkEnd w:id="31"/>
     </w:p>
     <w:p>
       <w:pPr>
         <w:pStyle w:val="21"/>
       </w:pPr>
-      <w:bookmarkStart w:id="28" w:name="_Toc168253442"/>
+      <w:bookmarkStart w:id="32" w:name="_Toc168306909"/>
       <w:r>
         <w:t>Вывод из технологического раздела</w:t>
       </w:r>
-      <w:bookmarkEnd w:id="28"/>
+      <w:bookmarkEnd w:id="32"/>
     </w:p>
     <w:p>
       <w:pPr>
@@ -3937,8 +5182,8 @@
           <w:lang w:val="ru-RU"/>
         </w:rPr>
       </w:pPr>
-      <w:bookmarkStart w:id="29" w:name="_Toc153768183"/>
-      <w:bookmarkStart w:id="30" w:name="_Toc168253443"/>
+      <w:bookmarkStart w:id="33" w:name="_Toc153768183"/>
+      <w:bookmarkStart w:id="34" w:name="_Toc168306910"/>
       <w:r>
         <w:rPr>
           <w:lang w:val="ru-RU"/>
@@ -3958,38 +5203,38 @@
         </w:rPr>
         <w:t>сследовательский раздел</w:t>
       </w:r>
-      <w:bookmarkEnd w:id="29"/>
-      <w:bookmarkEnd w:id="30"/>
+      <w:bookmarkEnd w:id="33"/>
+      <w:bookmarkEnd w:id="34"/>
     </w:p>
     <w:p>
       <w:pPr>
         <w:pStyle w:val="21"/>
       </w:pPr>
-      <w:bookmarkStart w:id="31" w:name="_Toc168253444"/>
+      <w:bookmarkStart w:id="35" w:name="_Toc168306911"/>
       <w:r>
         <w:t>4.1 Описание задачи исследования</w:t>
       </w:r>
-      <w:bookmarkEnd w:id="31"/>
+      <w:bookmarkEnd w:id="35"/>
     </w:p>
     <w:p>
       <w:pPr>
         <w:pStyle w:val="21"/>
       </w:pPr>
-      <w:bookmarkStart w:id="32" w:name="_Toc168253445"/>
+      <w:bookmarkStart w:id="36" w:name="_Toc168306912"/>
       <w:r>
         <w:t>4.2 Результаты</w:t>
       </w:r>
-      <w:bookmarkEnd w:id="32"/>
+      <w:bookmarkEnd w:id="36"/>
     </w:p>
     <w:p>
       <w:pPr>
         <w:pStyle w:val="21"/>
       </w:pPr>
-      <w:bookmarkStart w:id="33" w:name="_Toc168253446"/>
+      <w:bookmarkStart w:id="37" w:name="_Toc168306913"/>
       <w:r>
         <w:t>Вывод из исследовательского раздела</w:t>
       </w:r>
-      <w:bookmarkEnd w:id="33"/>
+      <w:bookmarkEnd w:id="37"/>
     </w:p>
     <w:p>
       <w:pPr>
@@ -4006,7 +5251,7 @@
           <w:lang w:val="ru-RU"/>
         </w:rPr>
       </w:pPr>
-      <w:bookmarkStart w:id="34" w:name="_Toc168253447"/>
+      <w:bookmarkStart w:id="38" w:name="_Toc168306914"/>
       <w:r>
         <w:rPr>
           <w:lang w:val="ru-RU"/>
@@ -4014,7 +5259,7 @@
         <w:lastRenderedPageBreak/>
         <w:t>Заключение</w:t>
       </w:r>
-      <w:bookmarkEnd w:id="34"/>
+      <w:bookmarkEnd w:id="38"/>
     </w:p>
     <w:p>
       <w:pPr>
@@ -4034,7 +5279,7 @@
           <w:lang w:val="ru-RU"/>
         </w:rPr>
       </w:pPr>
-      <w:bookmarkStart w:id="35" w:name="_Toc168253448"/>
+      <w:bookmarkStart w:id="39" w:name="_Toc168306915"/>
       <w:r>
         <w:rPr>
           <w:lang w:val="ru-RU"/>
@@ -4042,7 +5287,7 @@
         <w:lastRenderedPageBreak/>
         <w:t>Список использованных источников</w:t>
       </w:r>
-      <w:bookmarkEnd w:id="35"/>
+      <w:bookmarkEnd w:id="39"/>
     </w:p>
     <w:p>
       <w:pPr>
@@ -4085,7 +5330,7 @@
       <w:r>
         <w:t xml:space="preserve"> </w:t>
       </w:r>
-      <w:hyperlink r:id="rId8" w:history="1">
+      <w:hyperlink r:id="rId10" w:history="1">
         <w:r>
           <w:rPr>
             <w:rStyle w:val="aa"/>
@@ -4177,7 +5422,7 @@
         </w:rPr>
         <w:t xml:space="preserve">: </w:t>
       </w:r>
-      <w:hyperlink r:id="rId9" w:history="1">
+      <w:hyperlink r:id="rId11" w:history="1">
         <w:r>
           <w:rPr>
             <w:rStyle w:val="aa"/>
@@ -4249,7 +5494,43 @@
           <w:sz w:val="28"/>
           <w:szCs w:val="28"/>
         </w:rPr>
-        <w:t>Пер. с англ. С.А.Вичеса, Г.В. Олохтоновой, П.А. Монахова. – М.: Мир, 1989. – 512 с.</w:t>
+        <w:t xml:space="preserve">Пер. с англ. </w:t>
+      </w:r>
+      <w:proofErr w:type="spellStart"/>
+      <w:r>
+        <w:rPr>
+          <w:rFonts w:ascii="Times New Roman" w:eastAsia="Times New Roman" w:hAnsi="Times New Roman"/>
+          <w:sz w:val="28"/>
+          <w:szCs w:val="28"/>
+        </w:rPr>
+        <w:t>С.А.Вичеса</w:t>
+      </w:r>
+      <w:proofErr w:type="spellEnd"/>
+      <w:r>
+        <w:rPr>
+          <w:rFonts w:ascii="Times New Roman" w:eastAsia="Times New Roman" w:hAnsi="Times New Roman"/>
+          <w:sz w:val="28"/>
+          <w:szCs w:val="28"/>
+        </w:rPr>
+        <w:t xml:space="preserve">, Г.В. </w:t>
+      </w:r>
+      <w:proofErr w:type="spellStart"/>
+      <w:r>
+        <w:rPr>
+          <w:rFonts w:ascii="Times New Roman" w:eastAsia="Times New Roman" w:hAnsi="Times New Roman"/>
+          <w:sz w:val="28"/>
+          <w:szCs w:val="28"/>
+        </w:rPr>
+        <w:t>Олохтоновой</w:t>
+      </w:r>
+      <w:proofErr w:type="spellEnd"/>
+      <w:r>
+        <w:rPr>
+          <w:rFonts w:ascii="Times New Roman" w:eastAsia="Times New Roman" w:hAnsi="Times New Roman"/>
+          <w:sz w:val="28"/>
+          <w:szCs w:val="28"/>
+        </w:rPr>
+        <w:t>, П.А. Монахова. – М.: Мир, 1989. – 512 с.</w:t>
       </w:r>
     </w:p>
     <w:p>
@@ -4334,7 +5615,7 @@
         </w:rPr>
         <w:t xml:space="preserve">: </w:t>
       </w:r>
-      <w:hyperlink r:id="rId10" w:history="1">
+      <w:hyperlink r:id="rId12" w:history="1">
         <w:r>
           <w:rPr>
             <w:rStyle w:val="aa"/>
@@ -4411,6 +5692,7 @@
         </w:rPr>
         <w:t xml:space="preserve"> </w:t>
       </w:r>
+      <w:proofErr w:type="spellStart"/>
       <w:r>
         <w:rPr>
           <w:rFonts w:ascii="Times New Roman" w:eastAsia="Times New Roman" w:hAnsi="Times New Roman"/>
@@ -4420,6 +5702,7 @@
         </w:rPr>
         <w:t>LookAt</w:t>
       </w:r>
+      <w:proofErr w:type="spellEnd"/>
       <w:r>
         <w:rPr>
           <w:rFonts w:ascii="Times New Roman" w:eastAsia="Times New Roman" w:hAnsi="Times New Roman"/>
@@ -4460,7 +5743,7 @@
         </w:rPr>
         <w:t xml:space="preserve">: </w:t>
       </w:r>
-      <w:hyperlink r:id="rId11" w:history="1">
+      <w:hyperlink r:id="rId13" w:history="1">
         <w:r>
           <w:rPr>
             <w:rStyle w:val="aa"/>
@@ -4644,7 +5927,7 @@
         </w:rPr>
         <w:t xml:space="preserve">: </w:t>
       </w:r>
-      <w:hyperlink r:id="rId12" w:history="1">
+      <w:hyperlink r:id="rId14" w:history="1">
         <w:r>
           <w:rPr>
             <w:rStyle w:val="aa"/>
@@ -4721,6 +6004,7 @@
           </w:rPr>
           <w:t>/</w:t>
         </w:r>
+        <w:proofErr w:type="spellStart"/>
         <w:r>
           <w:rPr>
             <w:rStyle w:val="aa"/>
@@ -4731,6 +6015,7 @@
           </w:rPr>
           <w:t>javase</w:t>
         </w:r>
+        <w:proofErr w:type="spellEnd"/>
         <w:r>
           <w:rPr>
             <w:rStyle w:val="aa"/>
@@ -4759,6 +6044,7 @@
           </w:rPr>
           <w:t>/</w:t>
         </w:r>
+        <w:proofErr w:type="spellStart"/>
         <w:r>
           <w:rPr>
             <w:rStyle w:val="aa"/>
@@ -4769,6 +6055,7 @@
           </w:rPr>
           <w:t>jls</w:t>
         </w:r>
+        <w:proofErr w:type="spellEnd"/>
         <w:r>
           <w:rPr>
             <w:rStyle w:val="aa"/>
@@ -4887,21 +6174,23 @@
           <w:szCs w:val="28"/>
         </w:rPr>
       </w:pPr>
+      <w:proofErr w:type="spellStart"/>
       <w:r>
         <w:rPr>
           <w:rFonts w:ascii="Times New Roman" w:eastAsia="Times New Roman" w:hAnsi="Times New Roman"/>
           <w:sz w:val="28"/>
           <w:szCs w:val="28"/>
         </w:rPr>
-        <w:t>IntelliJ IDEA [</w:t>
-      </w:r>
+        <w:t>IntelliJ</w:t>
+      </w:r>
+      <w:proofErr w:type="spellEnd"/>
       <w:r>
         <w:rPr>
           <w:rFonts w:ascii="Times New Roman" w:eastAsia="Times New Roman" w:hAnsi="Times New Roman"/>
           <w:sz w:val="28"/>
           <w:szCs w:val="28"/>
         </w:rPr>
-        <w:t>Электронный ресурс</w:t>
+        <w:t xml:space="preserve"> IDEA [</w:t>
       </w:r>
       <w:r>
         <w:rPr>
@@ -4909,7 +6198,7 @@
           <w:sz w:val="28"/>
           <w:szCs w:val="28"/>
         </w:rPr>
-        <w:t xml:space="preserve">] </w:t>
+        <w:t>Электронный ресурс</w:t>
       </w:r>
       <w:r>
         <w:rPr>
@@ -4917,7 +6206,7 @@
           <w:sz w:val="28"/>
           <w:szCs w:val="28"/>
         </w:rPr>
-        <w:t>–</w:t>
+        <w:t xml:space="preserve">] </w:t>
       </w:r>
       <w:r>
         <w:rPr>
@@ -4925,7 +6214,7 @@
           <w:sz w:val="28"/>
           <w:szCs w:val="28"/>
         </w:rPr>
-        <w:t xml:space="preserve"> </w:t>
+        <w:t>–</w:t>
       </w:r>
       <w:r>
         <w:rPr>
@@ -4933,7 +6222,7 @@
           <w:sz w:val="28"/>
           <w:szCs w:val="28"/>
         </w:rPr>
-        <w:t>Режим доступа</w:t>
+        <w:t xml:space="preserve"> </w:t>
       </w:r>
       <w:r>
         <w:rPr>
@@ -4941,9 +6230,17 @@
           <w:sz w:val="28"/>
           <w:szCs w:val="28"/>
         </w:rPr>
+        <w:t>Режим доступа</w:t>
+      </w:r>
+      <w:r>
+        <w:rPr>
+          <w:rFonts w:ascii="Times New Roman" w:eastAsia="Times New Roman" w:hAnsi="Times New Roman"/>
+          <w:sz w:val="28"/>
+          <w:szCs w:val="28"/>
+        </w:rPr>
         <w:t xml:space="preserve">: </w:t>
       </w:r>
-      <w:hyperlink r:id="rId13" w:history="1">
+      <w:hyperlink r:id="rId15" w:history="1">
         <w:r>
           <w:rPr>
             <w:rStyle w:val="aa"/>
@@ -5069,7 +6366,7 @@
         </w:rPr>
         <w:t xml:space="preserve">: </w:t>
       </w:r>
-      <w:hyperlink r:id="rId14" w:history="1">
+      <w:hyperlink r:id="rId16" w:history="1">
         <w:r>
           <w:rPr>
             <w:rStyle w:val="aa"/>
@@ -5184,6 +6481,7 @@
           </w:rPr>
           <w:t>/</w:t>
         </w:r>
+        <w:proofErr w:type="spellStart"/>
         <w:r>
           <w:rPr>
             <w:rStyle w:val="aa"/>
@@ -5194,6 +6492,7 @@
           </w:rPr>
           <w:t>javase</w:t>
         </w:r>
+        <w:proofErr w:type="spellEnd"/>
         <w:r>
           <w:rPr>
             <w:rStyle w:val="aa"/>
@@ -5203,6 +6502,7 @@
           </w:rPr>
           <w:t>/</w:t>
         </w:r>
+        <w:proofErr w:type="spellStart"/>
         <w:r>
           <w:rPr>
             <w:rStyle w:val="aa"/>
@@ -5213,6 +6513,7 @@
           </w:rPr>
           <w:t>jdk</w:t>
         </w:r>
+        <w:proofErr w:type="spellEnd"/>
         <w:r>
           <w:rPr>
             <w:rStyle w:val="aa"/>
@@ -5403,7 +6704,7 @@
         </w:rPr>
         <w:t xml:space="preserve">: </w:t>
       </w:r>
-      <w:hyperlink r:id="rId15" w:history="1">
+      <w:hyperlink r:id="rId17" w:history="1">
         <w:r>
           <w:rPr>
             <w:rStyle w:val="aa"/>
@@ -5504,7 +6805,7 @@
         </w:rPr>
         <w:t xml:space="preserve">: </w:t>
       </w:r>
-      <w:hyperlink r:id="rId16" w:history="1">
+      <w:hyperlink r:id="rId18" w:history="1">
         <w:r>
           <w:rPr>
             <w:rStyle w:val="aa"/>
@@ -5543,7 +6844,7 @@
       </w:pPr>
     </w:p>
     <w:sectPr>
-      <w:footerReference w:type="default" r:id="rId17"/>
+      <w:footerReference w:type="default" r:id="rId19"/>
       <w:pgSz w:w="11906" w:h="16838"/>
       <w:pgMar w:top="1134" w:right="567" w:bottom="1134" w:left="1134" w:header="709" w:footer="709" w:gutter="0"/>
       <w:pgNumType w:start="3"/>
@@ -5990,6 +7291,208 @@
     </w:lvl>
   </w:abstractNum>
   <w:abstractNum w:abstractNumId="4" w15:restartNumberingAfterBreak="0">
+    <w:nsid w:val="0DD270DB"/>
+    <w:multiLevelType w:val="hybridMultilevel"/>
+    <w:tmpl w:val="01348610"/>
+    <w:lvl w:ilvl="0" w:tplc="1A8E40B0">
+      <w:start w:val="1"/>
+      <w:numFmt w:val="bullet"/>
+      <w:lvlText w:val="-"/>
+      <w:lvlJc w:val="left"/>
+      <w:pPr>
+        <w:ind w:left="1069" w:hanging="360"/>
+      </w:pPr>
+      <w:rPr>
+        <w:rFonts w:ascii="Times New Roman" w:eastAsia="Calibri" w:hAnsi="Times New Roman" w:cs="Times New Roman" w:hint="default"/>
+      </w:rPr>
+    </w:lvl>
+    <w:lvl w:ilvl="1" w:tplc="04190003" w:tentative="1">
+      <w:start w:val="1"/>
+      <w:numFmt w:val="bullet"/>
+      <w:lvlText w:val="o"/>
+      <w:lvlJc w:val="left"/>
+      <w:pPr>
+        <w:ind w:left="1789" w:hanging="360"/>
+      </w:pPr>
+      <w:rPr>
+        <w:rFonts w:ascii="Courier New" w:hAnsi="Courier New" w:cs="Courier New" w:hint="default"/>
+      </w:rPr>
+    </w:lvl>
+    <w:lvl w:ilvl="2" w:tplc="04190005" w:tentative="1">
+      <w:start w:val="1"/>
+      <w:numFmt w:val="bullet"/>
+      <w:lvlText w:val=""/>
+      <w:lvlJc w:val="left"/>
+      <w:pPr>
+        <w:ind w:left="2509" w:hanging="360"/>
+      </w:pPr>
+      <w:rPr>
+        <w:rFonts w:ascii="Wingdings" w:hAnsi="Wingdings" w:hint="default"/>
+      </w:rPr>
+    </w:lvl>
+    <w:lvl w:ilvl="3" w:tplc="04190001" w:tentative="1">
+      <w:start w:val="1"/>
+      <w:numFmt w:val="bullet"/>
+      <w:lvlText w:val=""/>
+      <w:lvlJc w:val="left"/>
+      <w:pPr>
+        <w:ind w:left="3229" w:hanging="360"/>
+      </w:pPr>
+      <w:rPr>
+        <w:rFonts w:ascii="Symbol" w:hAnsi="Symbol" w:hint="default"/>
+      </w:rPr>
+    </w:lvl>
+    <w:lvl w:ilvl="4" w:tplc="04190003" w:tentative="1">
+      <w:start w:val="1"/>
+      <w:numFmt w:val="bullet"/>
+      <w:lvlText w:val="o"/>
+      <w:lvlJc w:val="left"/>
+      <w:pPr>
+        <w:ind w:left="3949" w:hanging="360"/>
+      </w:pPr>
+      <w:rPr>
+        <w:rFonts w:ascii="Courier New" w:hAnsi="Courier New" w:cs="Courier New" w:hint="default"/>
+      </w:rPr>
+    </w:lvl>
+    <w:lvl w:ilvl="5" w:tplc="04190005" w:tentative="1">
+      <w:start w:val="1"/>
+      <w:numFmt w:val="bullet"/>
+      <w:lvlText w:val=""/>
+      <w:lvlJc w:val="left"/>
+      <w:pPr>
+        <w:ind w:left="4669" w:hanging="360"/>
+      </w:pPr>
+      <w:rPr>
+        <w:rFonts w:ascii="Wingdings" w:hAnsi="Wingdings" w:hint="default"/>
+      </w:rPr>
+    </w:lvl>
+    <w:lvl w:ilvl="6" w:tplc="04190001" w:tentative="1">
+      <w:start w:val="1"/>
+      <w:numFmt w:val="bullet"/>
+      <w:lvlText w:val=""/>
+      <w:lvlJc w:val="left"/>
+      <w:pPr>
+        <w:ind w:left="5389" w:hanging="360"/>
+      </w:pPr>
+      <w:rPr>
+        <w:rFonts w:ascii="Symbol" w:hAnsi="Symbol" w:hint="default"/>
+      </w:rPr>
+    </w:lvl>
+    <w:lvl w:ilvl="7" w:tplc="04190003" w:tentative="1">
+      <w:start w:val="1"/>
+      <w:numFmt w:val="bullet"/>
+      <w:lvlText w:val="o"/>
+      <w:lvlJc w:val="left"/>
+      <w:pPr>
+        <w:ind w:left="6109" w:hanging="360"/>
+      </w:pPr>
+      <w:rPr>
+        <w:rFonts w:ascii="Courier New" w:hAnsi="Courier New" w:cs="Courier New" w:hint="default"/>
+      </w:rPr>
+    </w:lvl>
+    <w:lvl w:ilvl="8" w:tplc="04190005" w:tentative="1">
+      <w:start w:val="1"/>
+      <w:numFmt w:val="bullet"/>
+      <w:lvlText w:val=""/>
+      <w:lvlJc w:val="left"/>
+      <w:pPr>
+        <w:ind w:left="6829" w:hanging="360"/>
+      </w:pPr>
+      <w:rPr>
+        <w:rFonts w:ascii="Wingdings" w:hAnsi="Wingdings" w:hint="default"/>
+      </w:rPr>
+    </w:lvl>
+  </w:abstractNum>
+  <w:abstractNum w:abstractNumId="5" w15:restartNumberingAfterBreak="0">
+    <w:nsid w:val="0E2F56A5"/>
+    <w:multiLevelType w:val="hybridMultilevel"/>
+    <w:tmpl w:val="B442D166"/>
+    <w:lvl w:ilvl="0" w:tplc="1DF24476">
+      <w:start w:val="1"/>
+      <w:numFmt w:val="decimal"/>
+      <w:lvlText w:val="%1)"/>
+      <w:lvlJc w:val="left"/>
+      <w:pPr>
+        <w:ind w:left="1069" w:hanging="360"/>
+      </w:pPr>
+      <w:rPr>
+        <w:rFonts w:hint="default"/>
+      </w:rPr>
+    </w:lvl>
+    <w:lvl w:ilvl="1" w:tplc="04190019" w:tentative="1">
+      <w:start w:val="1"/>
+      <w:numFmt w:val="lowerLetter"/>
+      <w:lvlText w:val="%2."/>
+      <w:lvlJc w:val="left"/>
+      <w:pPr>
+        <w:ind w:left="1789" w:hanging="360"/>
+      </w:pPr>
+    </w:lvl>
+    <w:lvl w:ilvl="2" w:tplc="0419001B" w:tentative="1">
+      <w:start w:val="1"/>
+      <w:numFmt w:val="lowerRoman"/>
+      <w:lvlText w:val="%3."/>
+      <w:lvlJc w:val="right"/>
+      <w:pPr>
+        <w:ind w:left="2509" w:hanging="180"/>
+      </w:pPr>
+    </w:lvl>
+    <w:lvl w:ilvl="3" w:tplc="0419000F" w:tentative="1">
+      <w:start w:val="1"/>
+      <w:numFmt w:val="decimal"/>
+      <w:lvlText w:val="%4."/>
+      <w:lvlJc w:val="left"/>
+      <w:pPr>
+        <w:ind w:left="3229" w:hanging="360"/>
+      </w:pPr>
+    </w:lvl>
+    <w:lvl w:ilvl="4" w:tplc="04190019" w:tentative="1">
+      <w:start w:val="1"/>
+      <w:numFmt w:val="lowerLetter"/>
+      <w:lvlText w:val="%5."/>
+      <w:lvlJc w:val="left"/>
+      <w:pPr>
+        <w:ind w:left="3949" w:hanging="360"/>
+      </w:pPr>
+    </w:lvl>
+    <w:lvl w:ilvl="5" w:tplc="0419001B" w:tentative="1">
+      <w:start w:val="1"/>
+      <w:numFmt w:val="lowerRoman"/>
+      <w:lvlText w:val="%6."/>
+      <w:lvlJc w:val="right"/>
+      <w:pPr>
+        <w:ind w:left="4669" w:hanging="180"/>
+      </w:pPr>
+    </w:lvl>
+    <w:lvl w:ilvl="6" w:tplc="0419000F" w:tentative="1">
+      <w:start w:val="1"/>
+      <w:numFmt w:val="decimal"/>
+      <w:lvlText w:val="%7."/>
+      <w:lvlJc w:val="left"/>
+      <w:pPr>
+        <w:ind w:left="5389" w:hanging="360"/>
+      </w:pPr>
+    </w:lvl>
+    <w:lvl w:ilvl="7" w:tplc="04190019" w:tentative="1">
+      <w:start w:val="1"/>
+      <w:numFmt w:val="lowerLetter"/>
+      <w:lvlText w:val="%8."/>
+      <w:lvlJc w:val="left"/>
+      <w:pPr>
+        <w:ind w:left="6109" w:hanging="360"/>
+      </w:pPr>
+    </w:lvl>
+    <w:lvl w:ilvl="8" w:tplc="0419001B" w:tentative="1">
+      <w:start w:val="1"/>
+      <w:numFmt w:val="lowerRoman"/>
+      <w:lvlText w:val="%9."/>
+      <w:lvlJc w:val="right"/>
+      <w:pPr>
+        <w:ind w:left="6829" w:hanging="180"/>
+      </w:pPr>
+    </w:lvl>
+  </w:abstractNum>
+  <w:abstractNum w:abstractNumId="6" w15:restartNumberingAfterBreak="0">
     <w:nsid w:val="0FC7034B"/>
     <w:multiLevelType w:val="hybridMultilevel"/>
     <w:tmpl w:val="812CF9A0"/>
@@ -6078,7 +7581,7 @@
       </w:pPr>
     </w:lvl>
   </w:abstractNum>
-  <w:abstractNum w:abstractNumId="5" w15:restartNumberingAfterBreak="0">
+  <w:abstractNum w:abstractNumId="7" w15:restartNumberingAfterBreak="0">
     <w:nsid w:val="15534255"/>
     <w:multiLevelType w:val="hybridMultilevel"/>
     <w:tmpl w:val="0BFE7646"/>
@@ -6167,7 +7670,7 @@
       </w:pPr>
     </w:lvl>
   </w:abstractNum>
-  <w:abstractNum w:abstractNumId="6" w15:restartNumberingAfterBreak="0">
+  <w:abstractNum w:abstractNumId="8" w15:restartNumberingAfterBreak="0">
     <w:nsid w:val="1E1E11EB"/>
     <w:multiLevelType w:val="multilevel"/>
     <w:tmpl w:val="17EC3944"/>
@@ -6280,7 +7783,7 @@
       </w:rPr>
     </w:lvl>
   </w:abstractNum>
-  <w:abstractNum w:abstractNumId="7" w15:restartNumberingAfterBreak="0">
+  <w:abstractNum w:abstractNumId="9" w15:restartNumberingAfterBreak="0">
     <w:nsid w:val="1E636307"/>
     <w:multiLevelType w:val="hybridMultilevel"/>
     <w:tmpl w:val="E4A6346A"/>
@@ -6369,7 +7872,7 @@
       </w:pPr>
     </w:lvl>
   </w:abstractNum>
-  <w:abstractNum w:abstractNumId="8" w15:restartNumberingAfterBreak="0">
+  <w:abstractNum w:abstractNumId="10" w15:restartNumberingAfterBreak="0">
     <w:nsid w:val="22A602DD"/>
     <w:multiLevelType w:val="hybridMultilevel"/>
     <w:tmpl w:val="DFB6E49A"/>
@@ -6458,7 +7961,7 @@
       </w:pPr>
     </w:lvl>
   </w:abstractNum>
-  <w:abstractNum w:abstractNumId="9" w15:restartNumberingAfterBreak="0">
+  <w:abstractNum w:abstractNumId="11" w15:restartNumberingAfterBreak="0">
     <w:nsid w:val="24312F1C"/>
     <w:multiLevelType w:val="hybridMultilevel"/>
     <w:tmpl w:val="146E261C"/>
@@ -6547,7 +8050,7 @@
       </w:pPr>
     </w:lvl>
   </w:abstractNum>
-  <w:abstractNum w:abstractNumId="10" w15:restartNumberingAfterBreak="0">
+  <w:abstractNum w:abstractNumId="12" w15:restartNumberingAfterBreak="0">
     <w:nsid w:val="253C260A"/>
     <w:multiLevelType w:val="hybridMultilevel"/>
     <w:tmpl w:val="4022A394"/>
@@ -6636,7 +8139,7 @@
       </w:pPr>
     </w:lvl>
   </w:abstractNum>
-  <w:abstractNum w:abstractNumId="11" w15:restartNumberingAfterBreak="0">
+  <w:abstractNum w:abstractNumId="13" w15:restartNumberingAfterBreak="0">
     <w:nsid w:val="38926C4E"/>
     <w:multiLevelType w:val="hybridMultilevel"/>
     <w:tmpl w:val="E3C6E2DE"/>
@@ -6725,7 +8228,7 @@
       </w:pPr>
     </w:lvl>
   </w:abstractNum>
-  <w:abstractNum w:abstractNumId="12" w15:restartNumberingAfterBreak="0">
+  <w:abstractNum w:abstractNumId="14" w15:restartNumberingAfterBreak="0">
     <w:nsid w:val="3A95F874"/>
     <w:multiLevelType w:val="hybridMultilevel"/>
     <w:tmpl w:val="E21A8842"/>
@@ -6776,7 +8279,7 @@
       <w:lvlJc w:val="left"/>
     </w:lvl>
   </w:abstractNum>
-  <w:abstractNum w:abstractNumId="13" w15:restartNumberingAfterBreak="0">
+  <w:abstractNum w:abstractNumId="15" w15:restartNumberingAfterBreak="0">
     <w:nsid w:val="3AE6501A"/>
     <w:multiLevelType w:val="hybridMultilevel"/>
     <w:tmpl w:val="1C2E9234"/>
@@ -6865,7 +8368,7 @@
       </w:pPr>
     </w:lvl>
   </w:abstractNum>
-  <w:abstractNum w:abstractNumId="14" w15:restartNumberingAfterBreak="0">
+  <w:abstractNum w:abstractNumId="16" w15:restartNumberingAfterBreak="0">
     <w:nsid w:val="3BCA7D31"/>
     <w:multiLevelType w:val="hybridMultilevel"/>
     <w:tmpl w:val="A72EF800"/>
@@ -6954,7 +8457,7 @@
       </w:pPr>
     </w:lvl>
   </w:abstractNum>
-  <w:abstractNum w:abstractNumId="15" w15:restartNumberingAfterBreak="0">
+  <w:abstractNum w:abstractNumId="17" w15:restartNumberingAfterBreak="0">
     <w:nsid w:val="40E01679"/>
     <w:multiLevelType w:val="hybridMultilevel"/>
     <w:tmpl w:val="0D30564E"/>
@@ -7043,7 +8546,7 @@
       </w:pPr>
     </w:lvl>
   </w:abstractNum>
-  <w:abstractNum w:abstractNumId="16" w15:restartNumberingAfterBreak="0">
+  <w:abstractNum w:abstractNumId="18" w15:restartNumberingAfterBreak="0">
     <w:nsid w:val="479F577D"/>
     <w:multiLevelType w:val="hybridMultilevel"/>
     <w:tmpl w:val="7F8A486A"/>
@@ -7132,7 +8635,7 @@
       </w:pPr>
     </w:lvl>
   </w:abstractNum>
-  <w:abstractNum w:abstractNumId="17" w15:restartNumberingAfterBreak="0">
+  <w:abstractNum w:abstractNumId="19" w15:restartNumberingAfterBreak="0">
     <w:nsid w:val="4B1A7357"/>
     <w:multiLevelType w:val="hybridMultilevel"/>
     <w:tmpl w:val="E0FA733A"/>
@@ -7228,7 +8731,7 @@
       </w:pPr>
     </w:lvl>
   </w:abstractNum>
-  <w:abstractNum w:abstractNumId="18" w15:restartNumberingAfterBreak="0">
+  <w:abstractNum w:abstractNumId="20" w15:restartNumberingAfterBreak="0">
     <w:nsid w:val="4D480C97"/>
     <w:multiLevelType w:val="hybridMultilevel"/>
     <w:tmpl w:val="E0D26B66"/>
@@ -7317,7 +8820,7 @@
       </w:pPr>
     </w:lvl>
   </w:abstractNum>
-  <w:abstractNum w:abstractNumId="19" w15:restartNumberingAfterBreak="0">
+  <w:abstractNum w:abstractNumId="21" w15:restartNumberingAfterBreak="0">
     <w:nsid w:val="4FD848C2"/>
     <w:multiLevelType w:val="hybridMultilevel"/>
     <w:tmpl w:val="D32AB0B4"/>
@@ -7406,7 +8909,7 @@
       </w:pPr>
     </w:lvl>
   </w:abstractNum>
-  <w:abstractNum w:abstractNumId="20" w15:restartNumberingAfterBreak="0">
+  <w:abstractNum w:abstractNumId="22" w15:restartNumberingAfterBreak="0">
     <w:nsid w:val="50E64B17"/>
     <w:multiLevelType w:val="hybridMultilevel"/>
     <w:tmpl w:val="BBC4E0B2"/>
@@ -7495,7 +8998,7 @@
       </w:pPr>
     </w:lvl>
   </w:abstractNum>
-  <w:abstractNum w:abstractNumId="21" w15:restartNumberingAfterBreak="0">
+  <w:abstractNum w:abstractNumId="23" w15:restartNumberingAfterBreak="0">
     <w:nsid w:val="538F671F"/>
     <w:multiLevelType w:val="hybridMultilevel"/>
     <w:tmpl w:val="6CFED5C6"/>
@@ -7584,7 +9087,7 @@
       </w:pPr>
     </w:lvl>
   </w:abstractNum>
-  <w:abstractNum w:abstractNumId="22" w15:restartNumberingAfterBreak="0">
+  <w:abstractNum w:abstractNumId="24" w15:restartNumberingAfterBreak="0">
     <w:nsid w:val="57F80A88"/>
     <w:multiLevelType w:val="hybridMultilevel"/>
     <w:tmpl w:val="10EC97BA"/>
@@ -7673,7 +9176,7 @@
       </w:pPr>
     </w:lvl>
   </w:abstractNum>
-  <w:abstractNum w:abstractNumId="23" w15:restartNumberingAfterBreak="0">
+  <w:abstractNum w:abstractNumId="25" w15:restartNumberingAfterBreak="0">
     <w:nsid w:val="5BF813A3"/>
     <w:multiLevelType w:val="hybridMultilevel"/>
     <w:tmpl w:val="622CAE1A"/>
@@ -7762,7 +9265,7 @@
       </w:pPr>
     </w:lvl>
   </w:abstractNum>
-  <w:abstractNum w:abstractNumId="24" w15:restartNumberingAfterBreak="0">
+  <w:abstractNum w:abstractNumId="26" w15:restartNumberingAfterBreak="0">
     <w:nsid w:val="5E7D30FF"/>
     <w:multiLevelType w:val="hybridMultilevel"/>
     <w:tmpl w:val="B92C546A"/>
@@ -7851,7 +9354,7 @@
       </w:pPr>
     </w:lvl>
   </w:abstractNum>
-  <w:abstractNum w:abstractNumId="25" w15:restartNumberingAfterBreak="0">
+  <w:abstractNum w:abstractNumId="27" w15:restartNumberingAfterBreak="0">
     <w:nsid w:val="60612204"/>
     <w:multiLevelType w:val="hybridMultilevel"/>
     <w:tmpl w:val="2626C21E"/>
@@ -7940,7 +9443,7 @@
       </w:pPr>
     </w:lvl>
   </w:abstractNum>
-  <w:abstractNum w:abstractNumId="26" w15:restartNumberingAfterBreak="0">
+  <w:abstractNum w:abstractNumId="28" w15:restartNumberingAfterBreak="0">
     <w:nsid w:val="67F5735F"/>
     <w:multiLevelType w:val="hybridMultilevel"/>
     <w:tmpl w:val="9B5A6E10"/>
@@ -8029,7 +9532,7 @@
       </w:pPr>
     </w:lvl>
   </w:abstractNum>
-  <w:abstractNum w:abstractNumId="27" w15:restartNumberingAfterBreak="0">
+  <w:abstractNum w:abstractNumId="29" w15:restartNumberingAfterBreak="0">
     <w:nsid w:val="6D535E25"/>
     <w:multiLevelType w:val="hybridMultilevel"/>
     <w:tmpl w:val="EF2024F6"/>
@@ -8142,7 +9645,7 @@
       </w:rPr>
     </w:lvl>
   </w:abstractNum>
-  <w:abstractNum w:abstractNumId="28" w15:restartNumberingAfterBreak="0">
+  <w:abstractNum w:abstractNumId="30" w15:restartNumberingAfterBreak="0">
     <w:nsid w:val="70FB1B7F"/>
     <w:multiLevelType w:val="hybridMultilevel"/>
     <w:tmpl w:val="5BBC9D6C"/>
@@ -8231,7 +9734,7 @@
       </w:pPr>
     </w:lvl>
   </w:abstractNum>
-  <w:abstractNum w:abstractNumId="29" w15:restartNumberingAfterBreak="0">
+  <w:abstractNum w:abstractNumId="31" w15:restartNumberingAfterBreak="0">
     <w:nsid w:val="74872236"/>
     <w:multiLevelType w:val="hybridMultilevel"/>
     <w:tmpl w:val="89E815BA"/>
@@ -8320,7 +9823,7 @@
       </w:pPr>
     </w:lvl>
   </w:abstractNum>
-  <w:abstractNum w:abstractNumId="30" w15:restartNumberingAfterBreak="0">
+  <w:abstractNum w:abstractNumId="32" w15:restartNumberingAfterBreak="0">
     <w:nsid w:val="74CB63E7"/>
     <w:multiLevelType w:val="hybridMultilevel"/>
     <w:tmpl w:val="587C1BD8"/>
@@ -8409,7 +9912,7 @@
       </w:pPr>
     </w:lvl>
   </w:abstractNum>
-  <w:abstractNum w:abstractNumId="31" w15:restartNumberingAfterBreak="0">
+  <w:abstractNum w:abstractNumId="33" w15:restartNumberingAfterBreak="0">
     <w:nsid w:val="75D71030"/>
     <w:multiLevelType w:val="hybridMultilevel"/>
     <w:tmpl w:val="1922AF68"/>
@@ -8498,7 +10001,96 @@
       </w:pPr>
     </w:lvl>
   </w:abstractNum>
-  <w:abstractNum w:abstractNumId="32" w15:restartNumberingAfterBreak="0">
+  <w:abstractNum w:abstractNumId="34" w15:restartNumberingAfterBreak="0">
+    <w:nsid w:val="79BD0D2A"/>
+    <w:multiLevelType w:val="hybridMultilevel"/>
+    <w:tmpl w:val="D52EC4AE"/>
+    <w:lvl w:ilvl="0" w:tplc="F2949C6E">
+      <w:start w:val="1"/>
+      <w:numFmt w:val="decimal"/>
+      <w:lvlText w:val="%1)"/>
+      <w:lvlJc w:val="left"/>
+      <w:pPr>
+        <w:ind w:left="1069" w:hanging="360"/>
+      </w:pPr>
+      <w:rPr>
+        <w:rFonts w:hint="default"/>
+      </w:rPr>
+    </w:lvl>
+    <w:lvl w:ilvl="1" w:tplc="04190019" w:tentative="1">
+      <w:start w:val="1"/>
+      <w:numFmt w:val="lowerLetter"/>
+      <w:lvlText w:val="%2."/>
+      <w:lvlJc w:val="left"/>
+      <w:pPr>
+        <w:ind w:left="1789" w:hanging="360"/>
+      </w:pPr>
+    </w:lvl>
+    <w:lvl w:ilvl="2" w:tplc="0419001B" w:tentative="1">
+      <w:start w:val="1"/>
+      <w:numFmt w:val="lowerRoman"/>
+      <w:lvlText w:val="%3."/>
+      <w:lvlJc w:val="right"/>
+      <w:pPr>
+        <w:ind w:left="2509" w:hanging="180"/>
+      </w:pPr>
+    </w:lvl>
+    <w:lvl w:ilvl="3" w:tplc="0419000F" w:tentative="1">
+      <w:start w:val="1"/>
+      <w:numFmt w:val="decimal"/>
+      <w:lvlText w:val="%4."/>
+      <w:lvlJc w:val="left"/>
+      <w:pPr>
+        <w:ind w:left="3229" w:hanging="360"/>
+      </w:pPr>
+    </w:lvl>
+    <w:lvl w:ilvl="4" w:tplc="04190019" w:tentative="1">
+      <w:start w:val="1"/>
+      <w:numFmt w:val="lowerLetter"/>
+      <w:lvlText w:val="%5."/>
+      <w:lvlJc w:val="left"/>
+      <w:pPr>
+        <w:ind w:left="3949" w:hanging="360"/>
+      </w:pPr>
+    </w:lvl>
+    <w:lvl w:ilvl="5" w:tplc="0419001B" w:tentative="1">
+      <w:start w:val="1"/>
+      <w:numFmt w:val="lowerRoman"/>
+      <w:lvlText w:val="%6."/>
+      <w:lvlJc w:val="right"/>
+      <w:pPr>
+        <w:ind w:left="4669" w:hanging="180"/>
+      </w:pPr>
+    </w:lvl>
+    <w:lvl w:ilvl="6" w:tplc="0419000F" w:tentative="1">
+      <w:start w:val="1"/>
+      <w:numFmt w:val="decimal"/>
+      <w:lvlText w:val="%7."/>
+      <w:lvlJc w:val="left"/>
+      <w:pPr>
+        <w:ind w:left="5389" w:hanging="360"/>
+      </w:pPr>
+    </w:lvl>
+    <w:lvl w:ilvl="7" w:tplc="04190019" w:tentative="1">
+      <w:start w:val="1"/>
+      <w:numFmt w:val="lowerLetter"/>
+      <w:lvlText w:val="%8."/>
+      <w:lvlJc w:val="left"/>
+      <w:pPr>
+        <w:ind w:left="6109" w:hanging="360"/>
+      </w:pPr>
+    </w:lvl>
+    <w:lvl w:ilvl="8" w:tplc="0419001B" w:tentative="1">
+      <w:start w:val="1"/>
+      <w:numFmt w:val="lowerRoman"/>
+      <w:lvlText w:val="%9."/>
+      <w:lvlJc w:val="right"/>
+      <w:pPr>
+        <w:ind w:left="6829" w:hanging="180"/>
+      </w:pPr>
+    </w:lvl>
+  </w:abstractNum>
+  <w:abstractNum w:abstractNumId="35" w15:restartNumberingAfterBreak="0">
     <w:nsid w:val="7CCE39FF"/>
     <w:multiLevelType w:val="hybridMultilevel"/>
     <w:tmpl w:val="FAAE9B66"/>
@@ -8594,67 +10186,67 @@
     <w:abstractNumId w:val="0"/>
   </w:num>
   <w:num w:numId="3" w16cid:durableId="1012684080">
-    <w:abstractNumId w:val="20"/>
+    <w:abstractNumId w:val="22"/>
   </w:num>
   <w:num w:numId="4" w16cid:durableId="1925186601">
+    <w:abstractNumId w:val="11"/>
+  </w:num>
+  <w:num w:numId="5" w16cid:durableId="1671565890">
     <w:abstractNumId w:val="9"/>
   </w:num>
-  <w:num w:numId="5" w16cid:durableId="1671565890">
+  <w:num w:numId="6" w16cid:durableId="1441224537">
+    <w:abstractNumId w:val="10"/>
+  </w:num>
+  <w:num w:numId="7" w16cid:durableId="2082941493">
+    <w:abstractNumId w:val="27"/>
+  </w:num>
+  <w:num w:numId="8" w16cid:durableId="91099130">
+    <w:abstractNumId w:val="16"/>
+  </w:num>
+  <w:num w:numId="9" w16cid:durableId="2007975564">
+    <w:abstractNumId w:val="18"/>
+  </w:num>
+  <w:num w:numId="10" w16cid:durableId="650982754">
     <w:abstractNumId w:val="7"/>
   </w:num>
-  <w:num w:numId="6" w16cid:durableId="1441224537">
-    <w:abstractNumId w:val="8"/>
-  </w:num>
-  <w:num w:numId="7" w16cid:durableId="2082941493">
-    <w:abstractNumId w:val="25"/>
-  </w:num>
-  <w:num w:numId="8" w16cid:durableId="91099130">
-    <w:abstractNumId w:val="14"/>
-  </w:num>
-  <w:num w:numId="9" w16cid:durableId="2007975564">
-    <w:abstractNumId w:val="16"/>
-  </w:num>
-  <w:num w:numId="10" w16cid:durableId="650982754">
-    <w:abstractNumId w:val="5"/>
-  </w:num>
   <w:num w:numId="11" w16cid:durableId="1053237852">
-    <w:abstractNumId w:val="30"/>
+    <w:abstractNumId w:val="32"/>
   </w:num>
   <w:num w:numId="12" w16cid:durableId="1673947416">
-    <w:abstractNumId w:val="26"/>
+    <w:abstractNumId w:val="28"/>
   </w:num>
   <w:num w:numId="13" w16cid:durableId="1547596406">
+    <w:abstractNumId w:val="15"/>
+  </w:num>
+  <w:num w:numId="14" w16cid:durableId="1965889964">
     <w:abstractNumId w:val="13"/>
   </w:num>
-  <w:num w:numId="14" w16cid:durableId="1965889964">
-    <w:abstractNumId w:val="11"/>
-  </w:num>
   <w:num w:numId="15" w16cid:durableId="134568255">
-    <w:abstractNumId w:val="29"/>
+    <w:abstractNumId w:val="31"/>
   </w:num>
   <w:num w:numId="16" w16cid:durableId="1475024538">
-    <w:abstractNumId w:val="10"/>
+    <w:abstractNumId w:val="12"/>
   </w:num>
   <w:num w:numId="17" w16cid:durableId="1306817063">
+    <w:abstractNumId w:val="23"/>
+  </w:num>
+  <w:num w:numId="18" w16cid:durableId="1518154516">
+    <w:abstractNumId w:val="24"/>
+  </w:num>
+  <w:num w:numId="19" w16cid:durableId="1311137045">
     <w:abstractNumId w:val="21"/>
   </w:num>
-  <w:num w:numId="18" w16cid:durableId="1518154516">
-    <w:abstractNumId w:val="22"/>
-  </w:num>
-  <w:num w:numId="19" w16cid:durableId="1311137045">
+  <w:num w:numId="20" w16cid:durableId="1777559891">
     <w:abstractNumId w:val="19"/>
   </w:num>
-  <w:num w:numId="20" w16cid:durableId="1777559891">
-    <w:abstractNumId w:val="17"/>
-  </w:num>
   <w:num w:numId="21" w16cid:durableId="1076438102">
-    <w:abstractNumId w:val="17"/>
+    <w:abstractNumId w:val="19"/>
     <w:lvlOverride w:ilvl="0">
       <w:startOverride w:val="1"/>
     </w:lvlOverride>
   </w:num>
   <w:num w:numId="22" w16cid:durableId="340162241">
-    <w:abstractNumId w:val="17"/>
+    <w:abstractNumId w:val="19"/>
     <w:lvlOverride w:ilvl="0">
       <w:startOverride w:val="1"/>
     </w:lvlOverride>
@@ -8663,40 +10255,49 @@
     <w:abstractNumId w:val="2"/>
   </w:num>
   <w:num w:numId="24" w16cid:durableId="1193617551">
-    <w:abstractNumId w:val="15"/>
+    <w:abstractNumId w:val="17"/>
   </w:num>
   <w:num w:numId="25" w16cid:durableId="1855611769">
-    <w:abstractNumId w:val="23"/>
+    <w:abstractNumId w:val="25"/>
   </w:num>
   <w:num w:numId="26" w16cid:durableId="847793569">
-    <w:abstractNumId w:val="18"/>
+    <w:abstractNumId w:val="20"/>
   </w:num>
   <w:num w:numId="27" w16cid:durableId="1293487928">
-    <w:abstractNumId w:val="4"/>
+    <w:abstractNumId w:val="6"/>
   </w:num>
   <w:num w:numId="28" w16cid:durableId="1754005836">
-    <w:abstractNumId w:val="24"/>
+    <w:abstractNumId w:val="26"/>
   </w:num>
   <w:num w:numId="29" w16cid:durableId="233393096">
-    <w:abstractNumId w:val="12"/>
+    <w:abstractNumId w:val="14"/>
   </w:num>
   <w:num w:numId="30" w16cid:durableId="507403887">
     <w:abstractNumId w:val="1"/>
   </w:num>
   <w:num w:numId="31" w16cid:durableId="631256490">
-    <w:abstractNumId w:val="6"/>
+    <w:abstractNumId w:val="8"/>
   </w:num>
   <w:num w:numId="32" w16cid:durableId="1830632080">
-    <w:abstractNumId w:val="27"/>
+    <w:abstractNumId w:val="29"/>
   </w:num>
   <w:num w:numId="33" w16cid:durableId="899554378">
-    <w:abstractNumId w:val="28"/>
+    <w:abstractNumId w:val="30"/>
   </w:num>
   <w:num w:numId="34" w16cid:durableId="1182475671">
-    <w:abstractNumId w:val="31"/>
+    <w:abstractNumId w:val="33"/>
   </w:num>
   <w:num w:numId="35" w16cid:durableId="100687149">
-    <w:abstractNumId w:val="32"/>
+    <w:abstractNumId w:val="35"/>
+  </w:num>
+  <w:num w:numId="36" w16cid:durableId="1731031047">
+    <w:abstractNumId w:val="4"/>
+  </w:num>
+  <w:num w:numId="37" w16cid:durableId="1300837682">
+    <w:abstractNumId w:val="34"/>
+  </w:num>
+  <w:num w:numId="38" w16cid:durableId="326593182">
+    <w:abstractNumId w:val="5"/>
   </w:num>
 </w:numbering>
 </file>

</xml_diff>